<commit_message>
add a few changes from Bob
</commit_message>
<xml_diff>
--- a/Manuscript/misreports.docx
+++ b/Manuscript/misreports.docx
@@ -9,19 +9,11 @@
           <w:rFonts w:ascii="Times New Roman" w:hAnsi="Times New Roman" w:cs="Times New Roman"/>
         </w:rPr>
       </w:pPr>
-      <w:bookmarkStart w:id="0" w:name="_GoBack"/>
-      <w:r>
-        <w:rPr>
-          <w:rFonts w:ascii="Times New Roman" w:hAnsi="Times New Roman" w:cs="Times New Roman"/>
-        </w:rPr>
-        <w:t xml:space="preserve">Modeling Misreports in Self-Reported </w:t>
-      </w:r>
-      <w:bookmarkEnd w:id="0"/>
-      <w:r>
-        <w:rPr>
-          <w:rFonts w:ascii="Times New Roman" w:hAnsi="Times New Roman" w:cs="Times New Roman"/>
-        </w:rPr>
-        <w:t>Vote Choice Data</w:t>
+      <w:r>
+        <w:rPr>
+          <w:rFonts w:ascii="Times New Roman" w:hAnsi="Times New Roman" w:cs="Times New Roman"/>
+        </w:rPr>
+        <w:t>Modeling Misreports in Self-Reported Vote Choice Data</w:t>
       </w:r>
     </w:p>
     <w:p>
@@ -202,7 +194,7 @@
           <w:u w:val="none"/>
         </w:rPr>
       </w:pPr>
-      <w:hyperlink r:id="rId9" w:history="1">
+      <w:hyperlink r:id="rId10" w:history="1">
         <w:r>
           <w:rPr>
             <w:rStyle w:val="Hyperlink"/>
@@ -541,6 +533,15 @@
           <w:szCs w:val="22"/>
         </w:rPr>
       </w:pPr>
+      <w:bookmarkStart w:id="0" w:name="_GoBack"/>
+      <w:r>
+        <w:rPr>
+          <w:rFonts w:ascii="Times New Roman" w:hAnsi="Times New Roman" w:cs="Times New Roman"/>
+          <w:szCs w:val="22"/>
+        </w:rPr>
+        <w:t>Word Count: 6,680</w:t>
+      </w:r>
+      <w:bookmarkEnd w:id="0"/>
     </w:p>
     <w:p>
       <w:pPr>
@@ -907,7 +908,7 @@
           <w:rFonts w:ascii="Times New Roman" w:hAnsi="Times New Roman" w:cs="Times New Roman"/>
           <w:szCs w:val="22"/>
         </w:rPr>
-        <w:footnoteReference w:id="1"/>
+        <w:footnoteReference w:id="2"/>
       </w:r>
       <w:r>
         <w:rPr>
@@ -1347,13 +1348,21 @@
           <w:rFonts w:ascii="Times New Roman" w:hAnsi="Times New Roman" w:cs="Times New Roman"/>
           <w:szCs w:val="22"/>
         </w:rPr>
-        <w:t xml:space="preserve"> from 1988-2008 (excluding 2006) for Senate, House, and competitive House elections. We define competitive House elections as those in which the winner received less than 80% of the two</w:t>
+        <w:t xml:space="preserve"> from 1988-2008 (excluding 2006) for Senate, House, and competitive House elections. We define competitive </w:t>
       </w:r>
       <w:r>
         <w:rPr>
           <w:rFonts w:ascii="Times New Roman" w:hAnsi="Times New Roman" w:cs="Times New Roman"/>
           <w:szCs w:val="22"/>
         </w:rPr>
+        <w:lastRenderedPageBreak/>
+        <w:t>House elections as those in which the winner received less than 80% of the two</w:t>
+      </w:r>
+      <w:r>
+        <w:rPr>
+          <w:rFonts w:ascii="Times New Roman" w:hAnsi="Times New Roman" w:cs="Times New Roman"/>
+          <w:szCs w:val="22"/>
+        </w:rPr>
         <w:t>-</w:t>
       </w:r>
       <w:r>
@@ -1369,7 +1378,7 @@
           <w:rFonts w:ascii="Times New Roman" w:hAnsi="Times New Roman" w:cs="Times New Roman"/>
           <w:szCs w:val="22"/>
         </w:rPr>
-        <w:footnoteReference w:id="2"/>
+        <w:footnoteReference w:id="3"/>
       </w:r>
       <w:r>
         <w:rPr>
@@ -1382,7 +1391,6 @@
         <w:rPr>
           <w:rFonts w:ascii="Times New Roman" w:hAnsi="Times New Roman" w:cs="Times New Roman"/>
         </w:rPr>
-        <w:lastRenderedPageBreak/>
         <w:t xml:space="preserve">Extending Wright’s findings, </w:t>
       </w:r>
       <w:r>
@@ -1458,7 +1466,7 @@
                     </pic:cNvPicPr>
                   </pic:nvPicPr>
                   <pic:blipFill>
-                    <a:blip r:embed="rId10">
+                    <a:blip r:embed="rId11">
                       <a:extLst>
                         <a:ext uri="{28A0092B-C50C-407E-A947-70E740481C1C}">
                           <a14:useLocalDpi xmlns:a14="http://schemas.microsoft.com/office/drawing/2010/main" val="0"/>
@@ -1910,7 +1918,7 @@
           <w:rStyle w:val="FootnoteReference"/>
           <w:rFonts w:ascii="Times New Roman" w:hAnsi="Times New Roman" w:cs="Times New Roman"/>
         </w:rPr>
-        <w:footnoteReference w:id="3"/>
+        <w:footnoteReference w:id="4"/>
       </w:r>
       <w:r>
         <w:rPr>
@@ -1940,7 +1948,14 @@
         <w:rPr>
           <w:rFonts w:ascii="Times New Roman" w:hAnsi="Times New Roman" w:cs="Times New Roman"/>
         </w:rPr>
-        <w:t>This raises the possibility that the amount of elapsed time between</w:t>
+        <w:t xml:space="preserve">This raises the possibility that the amount of elapsed time </w:t>
+      </w:r>
+      <w:r>
+        <w:rPr>
+          <w:rFonts w:ascii="Times New Roman" w:hAnsi="Times New Roman" w:cs="Times New Roman"/>
+        </w:rPr>
+        <w:lastRenderedPageBreak/>
+        <w:t>between</w:t>
       </w:r>
       <w:r>
         <w:rPr>
@@ -1964,21 +1979,14 @@
         <w:rPr>
           <w:rFonts w:ascii="Times New Roman" w:hAnsi="Times New Roman" w:cs="Times New Roman"/>
         </w:rPr>
-        <w:t xml:space="preserve">interview may be related to the level of misreporting. More </w:t>
-      </w:r>
-      <w:r>
-        <w:rPr>
-          <w:rFonts w:ascii="Times New Roman" w:hAnsi="Times New Roman" w:cs="Times New Roman"/>
-        </w:rPr>
-        <w:lastRenderedPageBreak/>
-        <w:t>elapsed time provides respondents more exposure to post-election information and more temporal distance between their actual vote and their recall of that vote.</w:t>
+        <w:t>interview may be related to the level of misreporting. More elapsed time provides respondents more exposure to post-election information and more temporal distance between their actual vote and their recall of that vote.</w:t>
       </w:r>
       <w:r>
         <w:rPr>
           <w:rStyle w:val="FootnoteReference"/>
           <w:rFonts w:ascii="Times New Roman" w:hAnsi="Times New Roman" w:cs="Times New Roman"/>
         </w:rPr>
-        <w:footnoteReference w:id="4"/>
+        <w:footnoteReference w:id="5"/>
       </w:r>
     </w:p>
     <w:p>
@@ -2647,14 +2655,14 @@
         <w:rPr>
           <w:rFonts w:ascii="Times New Roman" w:hAnsi="Times New Roman" w:cs="Times New Roman"/>
         </w:rPr>
-        <w:t xml:space="preserve"> interaction are negative, suggesting that the over-report for the winner may tend to be more prevalent in contests with incumbents.  However, only three of these negative coefficients achieve statistical significance.  Furthermore, three of the positive coefficients </w:t>
+        <w:t xml:space="preserve"> interaction are negative, suggesting that the over-report for the winner may tend to </w:t>
       </w:r>
       <w:r>
         <w:rPr>
           <w:rFonts w:ascii="Times New Roman" w:hAnsi="Times New Roman" w:cs="Times New Roman"/>
         </w:rPr>
         <w:lastRenderedPageBreak/>
-        <w:t>operating on this interaction (in the NES Senate data for 1990 and 1992 and the SES House data for 1992) also achieve statistical significance.  The evidence indicates, overall, that the pro-winner misreport phenomenon is not simply a by-product of most winners being incumbents (which is especially the typical outcome in House contests).</w:t>
+        <w:t>be more prevalent in contests with incumbents.  However, only three of these negative coefficients achieve statistical significance.  Furthermore, three of the positive coefficients operating on this interaction (in the NES Senate data for 1990 and 1992 and the SES House data for 1992) also achieve statistical significance.  The evidence indicates, overall, that the pro-winner misreport phenomenon is not simply a by-product of most winners being incumbents (which is especially the typical outcome in House contests).</w:t>
       </w:r>
     </w:p>
     <w:p>
@@ -2976,7 +2984,7 @@
                     </pic:cNvPicPr>
                   </pic:nvPicPr>
                   <pic:blipFill>
-                    <a:blip r:embed="rId11">
+                    <a:blip r:embed="rId12">
                       <a:extLst>
                         <a:ext uri="{28A0092B-C50C-407E-A947-70E740481C1C}">
                           <a14:useLocalDpi xmlns:a14="http://schemas.microsoft.com/office/drawing/2010/main" val="0"/>
@@ -3061,7 +3069,14 @@
         <w:rPr>
           <w:rFonts w:ascii="Times New Roman" w:hAnsi="Times New Roman" w:cs="Times New Roman"/>
         </w:rPr>
-        <w:t xml:space="preserve"> assesses whether the length of time between the vote and the interview conditions the level of misreport.  A positive coefficient indicates that, on average, the over-report bias becomes more severe in interviews conducted more days after Election Day. Figure 3 presents the estimated coefficients and the 90% confidence intervals across time for Senate, House, and competitive House contests. We find that almost 70 percent of the estimates of </w:t>
+        <w:t xml:space="preserve"> assesses whether the length of time between the vote and the interview conditions the level of misreport.  A positive coefficient indicates that, on average, the over-report bias becomes more severe in interviews conducted more days after Election Day. Figure 3 presents the estimated coefficients and the 90% confidence intervals across time for Senate, House, and competitive House contests. We find that almost 70 percent of the estimates </w:t>
+      </w:r>
+      <w:r>
+        <w:rPr>
+          <w:rFonts w:ascii="Times New Roman" w:hAnsi="Times New Roman" w:cs="Times New Roman"/>
+        </w:rPr>
+        <w:lastRenderedPageBreak/>
+        <w:t xml:space="preserve">of </w:t>
       </w:r>
       <m:oMath>
         <m:sSub>
@@ -3112,21 +3127,14 @@
         <w:rPr>
           <w:rFonts w:ascii="Times New Roman" w:hAnsi="Times New Roman" w:cs="Times New Roman"/>
         </w:rPr>
-        <w:t xml:space="preserve">are positive, which suggests that the over-report bias may tend to worsen the further from Election Day the survey is administered.  Also, the three significant interactions are </w:t>
-      </w:r>
-      <w:r>
-        <w:rPr>
-          <w:rFonts w:ascii="Times New Roman" w:hAnsi="Times New Roman" w:cs="Times New Roman"/>
-        </w:rPr>
-        <w:lastRenderedPageBreak/>
-        <w:t>all positive.</w:t>
+        <w:t>are positive, which suggests that the over-report bias may tend to worsen the further from Election Day the survey is administered.  Also, the three significant interactions are all positive.</w:t>
       </w:r>
       <w:r>
         <w:rPr>
           <w:rStyle w:val="FootnoteReference"/>
           <w:rFonts w:ascii="Times New Roman" w:hAnsi="Times New Roman" w:cs="Times New Roman"/>
         </w:rPr>
-        <w:footnoteReference w:id="5"/>
+        <w:footnoteReference w:id="6"/>
       </w:r>
       <w:r>
         <w:rPr>
@@ -3148,6 +3156,7 @@
           <w:noProof/>
           <w:lang w:bidi="ar-SA"/>
         </w:rPr>
+        <w:lastRenderedPageBreak/>
         <mc:AlternateContent>
           <mc:Choice Requires="wps">
             <w:drawing>
@@ -3216,14 +3225,27 @@
                             <w:r>
                               <w:t xml:space="preserve">Figure </w:t>
                             </w:r>
-                            <w:fldSimple w:instr=" SEQ Figure \* ARABIC ">
-                              <w:r>
-                                <w:rPr>
-                                  <w:noProof/>
-                                </w:rPr>
-                                <w:t>3</w:t>
-                              </w:r>
-                            </w:fldSimple>
+                            <w:r>
+                              <w:fldChar w:fldCharType="begin"/>
+                            </w:r>
+                            <w:r>
+                              <w:instrText xml:space="preserve"> SEQ Figure \* ARABIC </w:instrText>
+                            </w:r>
+                            <w:r>
+                              <w:fldChar w:fldCharType="separate"/>
+                            </w:r>
+                            <w:r>
+                              <w:rPr>
+                                <w:noProof/>
+                              </w:rPr>
+                              <w:t>3</w:t>
+                            </w:r>
+                            <w:r>
+                              <w:rPr>
+                                <w:noProof/>
+                              </w:rPr>
+                              <w:fldChar w:fldCharType="end"/>
+                            </w:r>
                             <w:r>
                               <w:t xml:space="preserve">: This figures shows the effect of time on misreporting, assessing whether survey respondents are more likely to misreport as the days since the election increase. The evidence for this effect is strongest in the 1992 and 1994 NES data for House elections. </w:t>
                             </w:r>
@@ -3303,14 +3325,27 @@
                       <w:r>
                         <w:t xml:space="preserve">Figure </w:t>
                       </w:r>
-                      <w:fldSimple w:instr=" SEQ Figure \* ARABIC ">
-                        <w:r>
-                          <w:rPr>
-                            <w:noProof/>
-                          </w:rPr>
-                          <w:t>3</w:t>
-                        </w:r>
-                      </w:fldSimple>
+                      <w:r>
+                        <w:fldChar w:fldCharType="begin"/>
+                      </w:r>
+                      <w:r>
+                        <w:instrText xml:space="preserve"> SEQ Figure \* ARABIC </w:instrText>
+                      </w:r>
+                      <w:r>
+                        <w:fldChar w:fldCharType="separate"/>
+                      </w:r>
+                      <w:r>
+                        <w:rPr>
+                          <w:noProof/>
+                        </w:rPr>
+                        <w:t>3</w:t>
+                      </w:r>
+                      <w:r>
+                        <w:rPr>
+                          <w:noProof/>
+                        </w:rPr>
+                        <w:fldChar w:fldCharType="end"/>
+                      </w:r>
                       <w:r>
                         <w:t xml:space="preserve">: This figures shows the effect of time on misreporting, assessing whether survey respondents are more likely to misreport as the days since the election increase. The evidence for this effect is strongest in the 1992 and 1994 NES data for House elections. </w:t>
                       </w:r>
@@ -3398,7 +3433,7 @@
                     </pic:cNvPicPr>
                   </pic:nvPicPr>
                   <pic:blipFill>
-                    <a:blip r:embed="rId12">
+                    <a:blip r:embed="rId13">
                       <a:extLst>
                         <a:ext uri="{28A0092B-C50C-407E-A947-70E740481C1C}">
                           <a14:useLocalDpi xmlns:a14="http://schemas.microsoft.com/office/drawing/2010/main" val="0"/>
@@ -3451,14 +3486,6 @@
           <w:rFonts w:ascii="Times New Roman" w:hAnsi="Times New Roman" w:cs="Times New Roman"/>
         </w:rPr>
       </w:pPr>
-    </w:p>
-    <w:p>
-      <w:pPr>
-        <w:pStyle w:val="Heading2"/>
-        <w:rPr>
-          <w:rFonts w:ascii="Times New Roman" w:hAnsi="Times New Roman" w:cs="Times New Roman"/>
-        </w:rPr>
-      </w:pPr>
       <w:r>
         <w:rPr>
           <w:rFonts w:ascii="Times New Roman" w:hAnsi="Times New Roman" w:cs="Times New Roman"/>
@@ -3663,6 +3690,7 @@
         <w:rPr>
           <w:rFonts w:cs="Times New Roman"/>
         </w:rPr>
+        <w:lastRenderedPageBreak/>
         <w:t>when measured via a survey</w:t>
       </w:r>
       <w:r>
@@ -3718,7 +3746,7 @@
           <w:rStyle w:val="FootnoteReference"/>
           <w:rFonts w:cs="Times New Roman"/>
         </w:rPr>
-        <w:footnoteReference w:id="6"/>
+        <w:footnoteReference w:id="7"/>
       </w:r>
     </w:p>
     <w:p>
@@ -3848,298 +3876,304 @@
         <w:rPr>
           <w:rFonts w:cs="Times New Roman"/>
         </w:rPr>
+        <w:t xml:space="preserve">     </w:t>
+      </w:r>
+      <w:r>
+        <w:rPr>
+          <w:rFonts w:cs="Times New Roman"/>
+        </w:rPr>
+        <w:t xml:space="preserve">  </w:t>
+      </w:r>
+      <w:r>
+        <w:rPr>
+          <w:rFonts w:cs="Times New Roman"/>
+        </w:rPr>
+        <w:t xml:space="preserve"> </w:t>
+      </w:r>
+      <w:r>
+        <w:rPr>
+          <w:rFonts w:cs="Times New Roman"/>
+        </w:rPr>
+        <w:tab/>
+      </w:r>
+      <w:r>
+        <w:rPr>
+          <w:rFonts w:cs="Times New Roman"/>
+        </w:rPr>
+        <w:t>While models of directly observed outcomes can be evaluated using test sets or future observations, partial observability models are more difficult to evaluate because of the inference</w:t>
+      </w:r>
+      <w:r>
+        <w:rPr>
+          <w:rFonts w:cs="Times New Roman"/>
+        </w:rPr>
+        <w:t>s</w:t>
+      </w:r>
+      <w:r>
+        <w:rPr>
+          <w:rFonts w:cs="Times New Roman"/>
+        </w:rPr>
+        <w:t xml:space="preserve"> they are designed to make. </w:t>
+      </w:r>
+      <w:r>
+        <w:rPr>
+          <w:rFonts w:cs="Times New Roman"/>
+        </w:rPr>
+        <w:t>Although</w:t>
+      </w:r>
+      <w:r>
+        <w:rPr>
+          <w:rFonts w:cs="Times New Roman"/>
+        </w:rPr>
+        <w:t xml:space="preserve"> </w:t>
+      </w:r>
+      <w:r>
+        <w:rPr>
+          <w:rFonts w:cs="Times New Roman"/>
+        </w:rPr>
+        <w:t>researchers may</w:t>
+      </w:r>
+      <w:r>
+        <w:rPr>
+          <w:rFonts w:cs="Times New Roman"/>
+        </w:rPr>
+        <w:t xml:space="preserve"> </w:t>
+      </w:r>
+      <w:r>
+        <w:rPr>
+          <w:rFonts w:cs="Times New Roman"/>
+        </w:rPr>
+        <w:t>evaluate</w:t>
+      </w:r>
+      <w:r>
+        <w:rPr>
+          <w:rFonts w:cs="Times New Roman"/>
+        </w:rPr>
+        <w:t xml:space="preserve"> a</w:t>
+      </w:r>
+      <w:r>
+        <w:rPr>
+          <w:rFonts w:cs="Times New Roman"/>
+        </w:rPr>
+        <w:t xml:space="preserve"> partial observability model </w:t>
+      </w:r>
+      <w:r>
+        <w:rPr>
+          <w:rFonts w:cs="Times New Roman"/>
+        </w:rPr>
+        <w:t>in a setting in which</w:t>
+      </w:r>
+      <w:r>
+        <w:rPr>
+          <w:rFonts w:cs="Times New Roman"/>
+        </w:rPr>
+        <w:t xml:space="preserve"> </w:t>
+      </w:r>
+      <w:r>
+        <w:rPr>
+          <w:rFonts w:cs="Times New Roman"/>
+        </w:rPr>
+        <w:t>they</w:t>
+      </w:r>
+      <w:r>
+        <w:rPr>
+          <w:rFonts w:cs="Times New Roman"/>
+        </w:rPr>
+        <w:t xml:space="preserve"> believe that a key explanatory variable influences both latent outcomes</w:t>
+      </w:r>
+      <w:r>
+        <w:rPr>
+          <w:rFonts w:cs="Times New Roman"/>
+        </w:rPr>
+        <w:t xml:space="preserve"> (e.g., Xiang 2010; </w:t>
+      </w:r>
+      <w:proofErr w:type="spellStart"/>
+      <w:r>
+        <w:rPr>
+          <w:rFonts w:cs="Times New Roman"/>
+        </w:rPr>
+        <w:t>Przeworski</w:t>
+      </w:r>
+      <w:proofErr w:type="spellEnd"/>
+      <w:r>
+        <w:rPr>
+          <w:rFonts w:cs="Times New Roman"/>
+        </w:rPr>
+        <w:t xml:space="preserve"> and Vreeland 2000, 2002)</w:t>
+      </w:r>
+      <w:r>
+        <w:rPr>
+          <w:rFonts w:cs="Times New Roman"/>
+        </w:rPr>
+        <w:t>,</w:t>
+      </w:r>
+      <w:r>
+        <w:rPr>
+          <w:rFonts w:cs="Times New Roman"/>
+        </w:rPr>
+        <w:t xml:space="preserve"> </w:t>
+      </w:r>
+      <w:r>
+        <w:rPr>
+          <w:rFonts w:cs="Times New Roman"/>
+        </w:rPr>
+        <w:t>i</w:t>
+      </w:r>
+      <w:r>
+        <w:rPr>
+          <w:rFonts w:cs="Times New Roman"/>
+        </w:rPr>
+        <w:t>n th</w:t>
+      </w:r>
+      <w:r>
+        <w:rPr>
+          <w:rFonts w:cs="Times New Roman"/>
+        </w:rPr>
+        <w:t>is</w:t>
+      </w:r>
+      <w:r>
+        <w:rPr>
+          <w:rFonts w:cs="Times New Roman"/>
+        </w:rPr>
+        <w:t xml:space="preserve"> </w:t>
+      </w:r>
+      <w:r>
+        <w:rPr>
+          <w:rFonts w:cs="Times New Roman"/>
+        </w:rPr>
+        <w:t>study</w:t>
+      </w:r>
+      <w:r>
+        <w:rPr>
+          <w:rFonts w:cs="Times New Roman"/>
+        </w:rPr>
+        <w:t xml:space="preserve"> we </w:t>
+      </w:r>
+      <w:r>
+        <w:rPr>
+          <w:rFonts w:cs="Times New Roman"/>
+        </w:rPr>
+        <w:t>assess</w:t>
+      </w:r>
+      <w:r>
+        <w:rPr>
+          <w:rFonts w:cs="Times New Roman"/>
+        </w:rPr>
+        <w:t xml:space="preserve"> the performance of </w:t>
+      </w:r>
+      <w:r>
+        <w:rPr>
+          <w:rFonts w:cs="Times New Roman"/>
+        </w:rPr>
+        <w:t xml:space="preserve">a </w:t>
+      </w:r>
+      <w:r>
+        <w:rPr>
+          <w:rFonts w:cs="Times New Roman"/>
+        </w:rPr>
+        <w:t>partial observability model when the set</w:t>
+      </w:r>
+      <w:r>
+        <w:rPr>
+          <w:rFonts w:cs="Times New Roman"/>
+        </w:rPr>
+        <w:t>s</w:t>
+      </w:r>
+      <w:r>
+        <w:rPr>
+          <w:rFonts w:cs="Times New Roman"/>
+        </w:rPr>
+        <w:t xml:space="preserve"> of variables thought to influence each outcome do not overlap</w:t>
+      </w:r>
+      <w:r>
+        <w:rPr>
+          <w:rFonts w:cs="Times New Roman"/>
+        </w:rPr>
+        <w:t>.</w:t>
+      </w:r>
+      <w:r>
+        <w:rPr>
+          <w:rFonts w:cs="Times New Roman"/>
+        </w:rPr>
+        <w:t xml:space="preserve"> </w:t>
+      </w:r>
+      <w:r>
+        <w:rPr>
+          <w:rFonts w:cs="Times New Roman"/>
+        </w:rPr>
+        <w:t>T</w:t>
+      </w:r>
+      <w:r>
+        <w:rPr>
+          <w:rFonts w:cs="Times New Roman"/>
+        </w:rPr>
+        <w:t>he question</w:t>
+      </w:r>
+      <w:r>
+        <w:rPr>
+          <w:rFonts w:cs="Times New Roman"/>
+        </w:rPr>
+        <w:t xml:space="preserve"> </w:t>
+      </w:r>
+      <w:r>
+        <w:rPr>
+          <w:rFonts w:cs="Times New Roman"/>
+        </w:rPr>
+        <w:t>of immediate interest</w:t>
+      </w:r>
+      <w:r>
+        <w:rPr>
+          <w:rFonts w:cs="Times New Roman"/>
+        </w:rPr>
+        <w:t xml:space="preserve"> </w:t>
+      </w:r>
+      <w:r>
+        <w:rPr>
+          <w:rFonts w:cs="Times New Roman"/>
+        </w:rPr>
+        <w:t xml:space="preserve">for applied researchers is </w:t>
+      </w:r>
+      <w:r>
+        <w:rPr>
+          <w:rFonts w:cs="Times New Roman"/>
+        </w:rPr>
+        <w:t xml:space="preserve">whether </w:t>
+      </w:r>
+      <w:r>
+        <w:rPr>
+          <w:rFonts w:cs="Times New Roman"/>
+        </w:rPr>
+        <w:t xml:space="preserve">the </w:t>
+      </w:r>
+      <w:r>
+        <w:rPr>
+          <w:rFonts w:cs="Times New Roman"/>
+        </w:rPr>
+        <w:t xml:space="preserve">theoretically appealing </w:t>
+      </w:r>
+      <w:r>
+        <w:rPr>
+          <w:rFonts w:cs="Times New Roman"/>
+        </w:rPr>
+        <w:t xml:space="preserve">partial observability </w:t>
+      </w:r>
+      <w:r>
+        <w:rPr>
+          <w:rFonts w:cs="Times New Roman"/>
+        </w:rPr>
+        <w:t xml:space="preserve">estimator </w:t>
+      </w:r>
+      <w:r>
+        <w:rPr>
+          <w:rFonts w:cs="Times New Roman"/>
+        </w:rPr>
+        <w:t xml:space="preserve">provides a compelling response to biased </w:t>
+      </w:r>
+      <w:r>
+        <w:rPr>
+          <w:rFonts w:cs="Times New Roman"/>
+        </w:rPr>
         <w:lastRenderedPageBreak/>
-        <w:t xml:space="preserve">     </w:t>
-      </w:r>
-      <w:r>
-        <w:rPr>
-          <w:rFonts w:cs="Times New Roman"/>
-        </w:rPr>
-        <w:t xml:space="preserve">  </w:t>
-      </w:r>
-      <w:r>
-        <w:rPr>
-          <w:rFonts w:cs="Times New Roman"/>
-        </w:rPr>
-        <w:t xml:space="preserve"> </w:t>
-      </w:r>
-      <w:r>
-        <w:rPr>
-          <w:rFonts w:cs="Times New Roman"/>
-        </w:rPr>
-        <w:tab/>
-      </w:r>
-      <w:r>
-        <w:rPr>
-          <w:rFonts w:cs="Times New Roman"/>
-        </w:rPr>
-        <w:t>While models of directly observed outcomes can be evaluated using test sets or future observations, partial observability models are more difficult to evaluate because of the inference</w:t>
-      </w:r>
-      <w:r>
-        <w:rPr>
-          <w:rFonts w:cs="Times New Roman"/>
-        </w:rPr>
-        <w:t>s</w:t>
-      </w:r>
-      <w:r>
-        <w:rPr>
-          <w:rFonts w:cs="Times New Roman"/>
-        </w:rPr>
-        <w:t xml:space="preserve"> they are designed to make. </w:t>
-      </w:r>
-      <w:r>
-        <w:rPr>
-          <w:rFonts w:cs="Times New Roman"/>
-        </w:rPr>
-        <w:t>Although</w:t>
-      </w:r>
-      <w:r>
-        <w:rPr>
-          <w:rFonts w:cs="Times New Roman"/>
-        </w:rPr>
-        <w:t xml:space="preserve"> </w:t>
-      </w:r>
-      <w:r>
-        <w:rPr>
-          <w:rFonts w:cs="Times New Roman"/>
-        </w:rPr>
-        <w:t>researchers may</w:t>
-      </w:r>
-      <w:r>
-        <w:rPr>
-          <w:rFonts w:cs="Times New Roman"/>
-        </w:rPr>
-        <w:t xml:space="preserve"> </w:t>
-      </w:r>
-      <w:r>
-        <w:rPr>
-          <w:rFonts w:cs="Times New Roman"/>
-        </w:rPr>
-        <w:t>evaluate</w:t>
-      </w:r>
-      <w:r>
-        <w:rPr>
-          <w:rFonts w:cs="Times New Roman"/>
-        </w:rPr>
-        <w:t xml:space="preserve"> a</w:t>
-      </w:r>
-      <w:r>
-        <w:rPr>
-          <w:rFonts w:cs="Times New Roman"/>
-        </w:rPr>
-        <w:t xml:space="preserve"> partial observability model </w:t>
-      </w:r>
-      <w:r>
-        <w:rPr>
-          <w:rFonts w:cs="Times New Roman"/>
-        </w:rPr>
-        <w:t>in a setting in which</w:t>
-      </w:r>
-      <w:r>
-        <w:rPr>
-          <w:rFonts w:cs="Times New Roman"/>
-        </w:rPr>
-        <w:t xml:space="preserve"> </w:t>
-      </w:r>
-      <w:r>
-        <w:rPr>
-          <w:rFonts w:cs="Times New Roman"/>
-        </w:rPr>
-        <w:t>they</w:t>
-      </w:r>
-      <w:r>
-        <w:rPr>
-          <w:rFonts w:cs="Times New Roman"/>
-        </w:rPr>
-        <w:t xml:space="preserve"> believe that a key explanatory variable influences both latent outcomes</w:t>
-      </w:r>
-      <w:r>
-        <w:rPr>
-          <w:rFonts w:cs="Times New Roman"/>
-        </w:rPr>
-        <w:t xml:space="preserve"> (e.g., Xiang 2010; </w:t>
-      </w:r>
-      <w:proofErr w:type="spellStart"/>
-      <w:r>
-        <w:rPr>
-          <w:rFonts w:cs="Times New Roman"/>
-        </w:rPr>
-        <w:t>Przeworski</w:t>
-      </w:r>
-      <w:proofErr w:type="spellEnd"/>
-      <w:r>
-        <w:rPr>
-          <w:rFonts w:cs="Times New Roman"/>
-        </w:rPr>
-        <w:t xml:space="preserve"> and Vreeland 2000, 2002)</w:t>
-      </w:r>
-      <w:r>
-        <w:rPr>
-          <w:rFonts w:cs="Times New Roman"/>
-        </w:rPr>
-        <w:t>,</w:t>
-      </w:r>
-      <w:r>
-        <w:rPr>
-          <w:rFonts w:cs="Times New Roman"/>
-        </w:rPr>
-        <w:t xml:space="preserve"> </w:t>
-      </w:r>
-      <w:r>
-        <w:rPr>
-          <w:rFonts w:cs="Times New Roman"/>
-        </w:rPr>
-        <w:t>i</w:t>
-      </w:r>
-      <w:r>
-        <w:rPr>
-          <w:rFonts w:cs="Times New Roman"/>
-        </w:rPr>
-        <w:t>n th</w:t>
-      </w:r>
-      <w:r>
-        <w:rPr>
-          <w:rFonts w:cs="Times New Roman"/>
-        </w:rPr>
-        <w:t>is</w:t>
-      </w:r>
-      <w:r>
-        <w:rPr>
-          <w:rFonts w:cs="Times New Roman"/>
-        </w:rPr>
-        <w:t xml:space="preserve"> </w:t>
-      </w:r>
-      <w:r>
-        <w:rPr>
-          <w:rFonts w:cs="Times New Roman"/>
-        </w:rPr>
-        <w:t>study</w:t>
-      </w:r>
-      <w:r>
-        <w:rPr>
-          <w:rFonts w:cs="Times New Roman"/>
-        </w:rPr>
-        <w:t xml:space="preserve"> we </w:t>
-      </w:r>
-      <w:r>
-        <w:rPr>
-          <w:rFonts w:cs="Times New Roman"/>
-        </w:rPr>
-        <w:t>assess</w:t>
-      </w:r>
-      <w:r>
-        <w:rPr>
-          <w:rFonts w:cs="Times New Roman"/>
-        </w:rPr>
-        <w:t xml:space="preserve"> the performance of </w:t>
-      </w:r>
-      <w:r>
-        <w:rPr>
-          <w:rFonts w:cs="Times New Roman"/>
-        </w:rPr>
-        <w:t xml:space="preserve">a </w:t>
-      </w:r>
-      <w:r>
-        <w:rPr>
-          <w:rFonts w:cs="Times New Roman"/>
-        </w:rPr>
-        <w:t>partial observability model when the set</w:t>
-      </w:r>
-      <w:r>
-        <w:rPr>
-          <w:rFonts w:cs="Times New Roman"/>
-        </w:rPr>
-        <w:t>s</w:t>
-      </w:r>
-      <w:r>
-        <w:rPr>
-          <w:rFonts w:cs="Times New Roman"/>
-        </w:rPr>
-        <w:t xml:space="preserve"> of variables thought to influence each outcome do not overlap</w:t>
-      </w:r>
-      <w:r>
-        <w:rPr>
-          <w:rFonts w:cs="Times New Roman"/>
-        </w:rPr>
-        <w:t>.</w:t>
-      </w:r>
-      <w:r>
-        <w:rPr>
-          <w:rFonts w:cs="Times New Roman"/>
-        </w:rPr>
-        <w:t xml:space="preserve"> </w:t>
-      </w:r>
-      <w:r>
-        <w:rPr>
-          <w:rFonts w:cs="Times New Roman"/>
-        </w:rPr>
-        <w:t>T</w:t>
-      </w:r>
-      <w:r>
-        <w:rPr>
-          <w:rFonts w:cs="Times New Roman"/>
-        </w:rPr>
-        <w:t>he question</w:t>
-      </w:r>
-      <w:r>
-        <w:rPr>
-          <w:rFonts w:cs="Times New Roman"/>
-        </w:rPr>
-        <w:t xml:space="preserve"> </w:t>
-      </w:r>
-      <w:r>
-        <w:rPr>
-          <w:rFonts w:cs="Times New Roman"/>
-        </w:rPr>
-        <w:t>of immediate interest</w:t>
-      </w:r>
-      <w:r>
-        <w:rPr>
-          <w:rFonts w:cs="Times New Roman"/>
-        </w:rPr>
-        <w:t xml:space="preserve"> </w:t>
-      </w:r>
-      <w:r>
-        <w:rPr>
-          <w:rFonts w:cs="Times New Roman"/>
-        </w:rPr>
-        <w:t xml:space="preserve">for applied researchers is </w:t>
-      </w:r>
-      <w:r>
-        <w:rPr>
-          <w:rFonts w:cs="Times New Roman"/>
-        </w:rPr>
-        <w:t xml:space="preserve">whether </w:t>
-      </w:r>
-      <w:r>
-        <w:rPr>
-          <w:rFonts w:cs="Times New Roman"/>
-        </w:rPr>
-        <w:t xml:space="preserve">the </w:t>
-      </w:r>
-      <w:r>
-        <w:rPr>
-          <w:rFonts w:cs="Times New Roman"/>
-        </w:rPr>
-        <w:t xml:space="preserve">theoretically appealing </w:t>
-      </w:r>
-      <w:r>
-        <w:rPr>
-          <w:rFonts w:cs="Times New Roman"/>
-        </w:rPr>
-        <w:t xml:space="preserve">partial observability </w:t>
-      </w:r>
-      <w:r>
-        <w:rPr>
-          <w:rFonts w:cs="Times New Roman"/>
-        </w:rPr>
-        <w:t xml:space="preserve">estimator </w:t>
-      </w:r>
-      <w:r>
-        <w:rPr>
-          <w:rFonts w:cs="Times New Roman"/>
-        </w:rPr>
-        <w:t xml:space="preserve">provides a compelling response to biased vote choice data – or do simpler </w:t>
+        <w:t xml:space="preserve">vote choice data – or do simpler </w:t>
       </w:r>
       <w:r>
         <w:rPr>
@@ -4396,7 +4430,7 @@
           <w:rStyle w:val="FootnoteReference"/>
           <w:rFonts w:cs="Times New Roman"/>
         </w:rPr>
-        <w:footnoteReference w:id="7"/>
+        <w:footnoteReference w:id="8"/>
       </w:r>
     </w:p>
     <w:p>
@@ -4500,7 +4534,6 @@
         <w:rPr>
           <w:rFonts w:cs="Times New Roman"/>
         </w:rPr>
-        <w:lastRenderedPageBreak/>
         <w:tab/>
       </w:r>
       <w:r>
@@ -4587,7 +4620,14 @@
         <w:rPr>
           <w:rFonts w:cs="Times New Roman"/>
         </w:rPr>
-        <w:t>. Simply include time as a covariate. Estimate a simple logistic regression model and include covariates thought to influence vote choice as well as covariates thought to influence the probabilit</w:t>
+        <w:t xml:space="preserve">. Simply include time as a covariate. Estimate a simple logistic regression model and include covariates thought to influence vote choice as well as </w:t>
+      </w:r>
+      <w:r>
+        <w:rPr>
+          <w:rFonts w:cs="Times New Roman"/>
+        </w:rPr>
+        <w:lastRenderedPageBreak/>
+        <w:t>covariates thought to influence the probabilit</w:t>
       </w:r>
       <w:r>
         <w:rPr>
@@ -4606,7 +4646,7 @@
           <w:rStyle w:val="FootnoteReference"/>
           <w:rFonts w:cs="Times New Roman"/>
         </w:rPr>
-        <w:footnoteReference w:id="8"/>
+        <w:footnoteReference w:id="9"/>
       </w:r>
       <w:r>
         <w:rPr>
@@ -4646,7 +4686,25 @@
         <w:rPr>
           <w:rFonts w:cs="Times New Roman"/>
         </w:rPr>
-        <w:t>. Include time as a covariate, but also interact time with the key explanatory variables. Estimate a simple logistic regression model and include covariates thought to influence vote choice as well as covariates thought to influence the probabilities of misreporting. Also</w:t>
+        <w:t xml:space="preserve">. Include time as a covariate, but also interact time with the key explanatory variables. Estimate a simple logistic regression model and include covariates thought to influence vote choice as well as covariates thought to influence the </w:t>
+      </w:r>
+      <w:r>
+        <w:rPr>
+          <w:rFonts w:cs="Times New Roman"/>
+        </w:rPr>
+        <w:t>probabilit</w:t>
+      </w:r>
+      <w:r>
+        <w:rPr>
+          <w:rFonts w:cs="Times New Roman"/>
+        </w:rPr>
+        <w:t>y</w:t>
+      </w:r>
+      <w:r>
+        <w:rPr>
+          <w:rFonts w:cs="Times New Roman"/>
+        </w:rPr>
+        <w:t xml:space="preserve"> of misreporting. Also</w:t>
       </w:r>
       <w:r>
         <w:rPr>
@@ -4866,7 +4924,6 @@
         <w:rPr>
           <w:rFonts w:ascii="Times New Roman" w:hAnsi="Times New Roman" w:cs="Times New Roman"/>
         </w:rPr>
-        <w:lastRenderedPageBreak/>
         <w:t xml:space="preserve">A Partial </w:t>
       </w:r>
       <w:r>
@@ -4913,7 +4970,14 @@
           <w:rFonts w:cs="Times New Roman"/>
         </w:rPr>
         <w:tab/>
-        <w:t xml:space="preserve">At each point in time, a fixed fraction of the population, if interviewed, would report their vote correctly, denoted by </w:t>
+        <w:t xml:space="preserve">At each point in time, a fixed fraction of the population, if interviewed, would report their </w:t>
+      </w:r>
+      <w:r>
+        <w:rPr>
+          <w:rFonts w:cs="Times New Roman"/>
+        </w:rPr>
+        <w:lastRenderedPageBreak/>
+        <w:t xml:space="preserve">vote correctly, denoted by </w:t>
       </w:r>
       <w:proofErr w:type="spellStart"/>
       <w:proofErr w:type="gramStart"/>
@@ -5964,7 +6028,6 @@
           <w:rPr>
             <w:rFonts w:ascii="Cambria Math" w:hAnsi="Cambria Math" w:cs="Times New Roman"/>
           </w:rPr>
-          <w:lastRenderedPageBreak/>
           <m:t>Pr</m:t>
         </m:r>
         <m:d>
@@ -7146,7 +7209,7 @@
               <w:rFonts w:ascii="Cambria Math" w:hAnsi="Cambria Math" w:cs="Times New Roman"/>
               <w:i/>
             </w:rPr>
-            <w:footnoteReference w:id="9"/>
+            <w:footnoteReference w:id="10"/>
           </m:r>
         </m:oMath>
       </m:oMathPara>
@@ -8033,7 +8096,7 @@
           <w:rStyle w:val="FootnoteReference"/>
           <w:rFonts w:cs="Times New Roman"/>
         </w:rPr>
-        <w:footnoteReference w:id="10"/>
+        <w:footnoteReference w:id="11"/>
       </w:r>
     </w:p>
     <w:p>
@@ -8375,6 +8438,7 @@
         <w:rPr>
           <w:rFonts w:ascii="Times New Roman" w:hAnsi="Times New Roman" w:cs="Times New Roman"/>
         </w:rPr>
+        <w:lastRenderedPageBreak/>
         <w:t>Evaluating the Models using Known Data-Generating Processes: Three Simulation Studies</w:t>
       </w:r>
     </w:p>
@@ -8703,14 +8767,7 @@
         <w:rPr>
           <w:rFonts w:cs="Times New Roman"/>
         </w:rPr>
-        <w:t xml:space="preserve"> </w:t>
-      </w:r>
-      <w:r>
-        <w:rPr>
-          <w:rFonts w:cs="Times New Roman"/>
-        </w:rPr>
-        <w:lastRenderedPageBreak/>
-        <w:t>and the naïve approach should be biased. However, the relative performance</w:t>
+        <w:t xml:space="preserve"> and the naïve approach should be biased. However, the relative performance</w:t>
       </w:r>
       <w:r>
         <w:rPr>
@@ -8754,6 +8811,7 @@
         <w:rPr>
           <w:rFonts w:cs="Times New Roman"/>
         </w:rPr>
+        <w:lastRenderedPageBreak/>
         <w:t>As expected, the naïve model is biased. It actually estimates a negative effect of -0.01</w:t>
       </w:r>
       <w:r>
@@ -9000,7 +9058,6 @@
           <w:noProof/>
           <w:lang w:eastAsia="en-US" w:bidi="ar-SA"/>
         </w:rPr>
-        <w:lastRenderedPageBreak/>
         <mc:AlternateContent>
           <mc:Choice Requires="wps">
             <w:drawing>
@@ -9071,14 +9128,27 @@
                             <w:r>
                               <w:t xml:space="preserve">Figure </w:t>
                             </w:r>
-                            <w:fldSimple w:instr=" SEQ Figure \* ARABIC ">
-                              <w:r>
-                                <w:rPr>
-                                  <w:noProof/>
-                                </w:rPr>
-                                <w:t>4</w:t>
-                              </w:r>
-                            </w:fldSimple>
+                            <w:r>
+                              <w:fldChar w:fldCharType="begin"/>
+                            </w:r>
+                            <w:r>
+                              <w:instrText xml:space="preserve"> SEQ Figure \* ARABIC </w:instrText>
+                            </w:r>
+                            <w:r>
+                              <w:fldChar w:fldCharType="separate"/>
+                            </w:r>
+                            <w:r>
+                              <w:rPr>
+                                <w:noProof/>
+                              </w:rPr>
+                              <w:t>4</w:t>
+                            </w:r>
+                            <w:r>
+                              <w:rPr>
+                                <w:noProof/>
+                              </w:rPr>
+                              <w:fldChar w:fldCharType="end"/>
+                            </w:r>
                             <w:r>
                               <w:t>:  Density plots showing the variance in the estimates across 400 simulations using the four alternative approaches to modeling bias due to misreports. In this case, the partial observability model is used to generate the data, so it provides the best inferences. However, notice that the simple model and interaction model are able to remove most of the bias with a more accessible modeling strategy.</w:t>
                             </w:r>
@@ -9117,14 +9187,27 @@
                       <w:r>
                         <w:t xml:space="preserve">Figure </w:t>
                       </w:r>
-                      <w:fldSimple w:instr=" SEQ Figure \* ARABIC ">
-                        <w:r>
-                          <w:rPr>
-                            <w:noProof/>
-                          </w:rPr>
-                          <w:t>4</w:t>
-                        </w:r>
-                      </w:fldSimple>
+                      <w:r>
+                        <w:fldChar w:fldCharType="begin"/>
+                      </w:r>
+                      <w:r>
+                        <w:instrText xml:space="preserve"> SEQ Figure \* ARABIC </w:instrText>
+                      </w:r>
+                      <w:r>
+                        <w:fldChar w:fldCharType="separate"/>
+                      </w:r>
+                      <w:r>
+                        <w:rPr>
+                          <w:noProof/>
+                        </w:rPr>
+                        <w:t>4</w:t>
+                      </w:r>
+                      <w:r>
+                        <w:rPr>
+                          <w:noProof/>
+                        </w:rPr>
+                        <w:fldChar w:fldCharType="end"/>
+                      </w:r>
                       <w:r>
                         <w:t>:  Density plots showing the variance in the estimates across 400 simulations using the four alternative approaches to modeling bias due to misreports. In this case, the partial observability model is used to generate the data, so it provides the best inferences. However, notice that the simple model and interaction model are able to remove most of the bias with a more accessible modeling strategy.</w:t>
                       </w:r>
@@ -9167,7 +9250,7 @@
                     <pic:cNvPicPr/>
                   </pic:nvPicPr>
                   <pic:blipFill>
-                    <a:blip r:embed="rId13">
+                    <a:blip r:embed="rId14">
                       <a:extLst>
                         <a:ext uri="{28A0092B-C50C-407E-A947-70E740481C1C}">
                           <a14:useLocalDpi xmlns:a14="http://schemas.microsoft.com/office/drawing/2010/main" val="0"/>
@@ -9269,7 +9352,14 @@
         <w:rPr>
           <w:rFonts w:cs="Times New Roman"/>
         </w:rPr>
-        <w:t xml:space="preserve">misreport for the winner is given by </w:t>
+        <w:t xml:space="preserve">misreport </w:t>
+      </w:r>
+      <w:r>
+        <w:rPr>
+          <w:rFonts w:cs="Times New Roman"/>
+        </w:rPr>
+        <w:lastRenderedPageBreak/>
+        <w:t xml:space="preserve">for the winner is given by </w:t>
       </w:r>
       <m:oMath>
         <m:func>
@@ -9661,7 +9751,19 @@
         <w:rPr>
           <w:rFonts w:cs="Times New Roman"/>
         </w:rPr>
-        <w:t>The interaction model also performs well on average, producing an average estimate of 0.12, an overestimate of about 0.02. Notice</w:t>
+        <w:t>The interaction model also performs well</w:t>
+      </w:r>
+      <w:r>
+        <w:rPr>
+          <w:rFonts w:cs="Times New Roman"/>
+        </w:rPr>
+        <w:t>,</w:t>
+      </w:r>
+      <w:r>
+        <w:rPr>
+          <w:rFonts w:cs="Times New Roman"/>
+        </w:rPr>
+        <w:t xml:space="preserve"> on average, producing an average estimate of 0.12, an overestimate of about 0.02. Notice</w:t>
       </w:r>
       <w:r>
         <w:rPr>
@@ -9808,6 +9910,7 @@
           <w:noProof/>
           <w:lang w:eastAsia="en-US" w:bidi="ar-SA"/>
         </w:rPr>
+        <w:lastRenderedPageBreak/>
         <w:drawing>
           <wp:inline distT="0" distB="0" distL="0" distR="0" wp14:anchorId="558D7CF9" wp14:editId="1ED9897E">
             <wp:extent cx="5943600" cy="1114425"/>
@@ -9824,7 +9927,7 @@
                     <pic:cNvPicPr/>
                   </pic:nvPicPr>
                   <pic:blipFill>
-                    <a:blip r:embed="rId14">
+                    <a:blip r:embed="rId15">
                       <a:extLst>
                         <a:ext uri="{28A0092B-C50C-407E-A947-70E740481C1C}">
                           <a14:useLocalDpi xmlns:a14="http://schemas.microsoft.com/office/drawing/2010/main" val="0"/>
@@ -10264,7 +10367,14 @@
         <w:rPr>
           <w:rFonts w:cs="Times New Roman"/>
         </w:rPr>
-        <w:t>The performance of the partial observability model is comparable to the simple model and naïve model. Although it includes a more theoretically-nuanced structure and also includes one variable too many, the average estimate is also 0.1 across the 400 simulated data sets with a standard deviation of 0.2.</w:t>
+        <w:t xml:space="preserve">The performance of the partial observability model is comparable to the simple model and naïve model. Although it includes a more theoretically-nuanced structure and also includes one variable too many, the average estimate is also 0.1 across the 400 simulated </w:t>
+      </w:r>
+      <w:r>
+        <w:rPr>
+          <w:rFonts w:cs="Times New Roman"/>
+        </w:rPr>
+        <w:lastRenderedPageBreak/>
+        <w:t>data sets with a standard deviation of 0.2.</w:t>
       </w:r>
     </w:p>
     <w:p>
@@ -10298,7 +10408,7 @@
                     </pic:cNvPicPr>
                   </pic:nvPicPr>
                   <pic:blipFill>
-                    <a:blip r:embed="rId15">
+                    <a:blip r:embed="rId16">
                       <a:extLst>
                         <a:ext uri="{28A0092B-C50C-407E-A947-70E740481C1C}">
                           <a14:useLocalDpi xmlns:a14="http://schemas.microsoft.com/office/drawing/2010/main" val="0"/>
@@ -10757,7 +10867,14 @@
         <w:rPr>
           <w:rFonts w:ascii="Times New Roman" w:hAnsi="Times New Roman" w:cs="Times New Roman"/>
         </w:rPr>
-        <w:t>o give us some improvement in the NES data, but little improvement in the SES data, since we rely on time to model misreports. However, in neither case should modeling misreport worse</w:t>
+        <w:t xml:space="preserve">o give us some improvement in the NES data, but little improvement in the SES data, since we </w:t>
+      </w:r>
+      <w:r>
+        <w:rPr>
+          <w:rFonts w:ascii="Times New Roman" w:hAnsi="Times New Roman" w:cs="Times New Roman"/>
+        </w:rPr>
+        <w:lastRenderedPageBreak/>
+        <w:t>rely on time to model misreports. However, in neither case should modeling misreport worse</w:t>
       </w:r>
       <w:r>
         <w:rPr>
@@ -10927,7 +11044,7 @@
           <w:rStyle w:val="FootnoteReference"/>
           <w:rFonts w:ascii="Times New Roman" w:hAnsi="Times New Roman" w:cs="Times New Roman"/>
         </w:rPr>
-        <w:footnoteReference w:id="11"/>
+        <w:footnoteReference w:id="12"/>
       </w:r>
       <w:r>
         <w:rPr>
@@ -10958,7 +11075,7 @@
           <w:rStyle w:val="FootnoteReference"/>
           <w:rFonts w:ascii="Times New Roman" w:hAnsi="Times New Roman" w:cs="Times New Roman"/>
         </w:rPr>
-        <w:footnoteReference w:id="12"/>
+        <w:footnoteReference w:id="13"/>
       </w:r>
       <w:r>
         <w:rPr>
@@ -11011,6 +11128,7 @@
           <w:noProof/>
           <w:lang w:bidi="ar-SA"/>
         </w:rPr>
+        <w:lastRenderedPageBreak/>
         <w:drawing>
           <wp:inline distT="0" distB="0" distL="0" distR="0" wp14:anchorId="7C203FA1" wp14:editId="3D4FC509">
             <wp:extent cx="5943600" cy="1981200"/>
@@ -11027,7 +11145,7 @@
                     <pic:cNvPicPr/>
                   </pic:nvPicPr>
                   <pic:blipFill>
-                    <a:blip r:embed="rId16">
+                    <a:blip r:embed="rId17">
                       <a:extLst>
                         <a:ext uri="{28A0092B-C50C-407E-A947-70E740481C1C}">
                           <a14:useLocalDpi xmlns:a14="http://schemas.microsoft.com/office/drawing/2010/main" val="0"/>
@@ -11496,6 +11614,7 @@
         <w:rPr>
           <w:rFonts w:ascii="Times New Roman" w:hAnsi="Times New Roman" w:cs="Times New Roman"/>
         </w:rPr>
+        <w:lastRenderedPageBreak/>
         <w:t>In light of the simulation studies and example applications, how should applied researchers model the effects of time passage in order to improve their estimates in models of vote choice? Our studies suggest that plausible representation</w:t>
       </w:r>
       <w:r>
@@ -11508,7 +11627,25 @@
         <w:rPr>
           <w:rFonts w:ascii="Times New Roman" w:hAnsi="Times New Roman" w:cs="Times New Roman"/>
         </w:rPr>
-        <w:t xml:space="preserve"> of the theoretical process (e.g., the simple and partial observability approach)</w:t>
+        <w:t xml:space="preserve"> of the theoretical process (e.g., the simple and partial observability </w:t>
+      </w:r>
+      <w:r>
+        <w:rPr>
+          <w:rFonts w:ascii="Times New Roman" w:hAnsi="Times New Roman" w:cs="Times New Roman"/>
+        </w:rPr>
+        <w:t>approach</w:t>
+      </w:r>
+      <w:r>
+        <w:rPr>
+          <w:rFonts w:ascii="Times New Roman" w:hAnsi="Times New Roman" w:cs="Times New Roman"/>
+        </w:rPr>
+        <w:t>es</w:t>
+      </w:r>
+      <w:r>
+        <w:rPr>
+          <w:rFonts w:ascii="Times New Roman" w:hAnsi="Times New Roman" w:cs="Times New Roman"/>
+        </w:rPr>
+        <w:t>)</w:t>
       </w:r>
       <w:r>
         <w:rPr>
@@ -11535,17 +11672,7 @@
         <w:fldChar w:fldCharType="separate"/>
       </w:r>
       <w:r>
-        <w:rPr>
-          <w:rFonts w:cs="Times New Roman"/>
-        </w:rPr>
-        <w:t xml:space="preserve">Figure </w:t>
-      </w:r>
-      <w:r>
-        <w:rPr>
-          <w:rFonts w:cs="Times New Roman"/>
-          <w:noProof/>
-        </w:rPr>
-        <w:t>7</w:t>
+        <w:t>Figure 7</w:t>
       </w:r>
       <w:r>
         <w:rPr>
@@ -11557,7 +11684,43 @@
         <w:rPr>
           <w:rFonts w:ascii="Times New Roman" w:hAnsi="Times New Roman" w:cs="Times New Roman"/>
         </w:rPr>
-        <w:t>). In this situation, it is important that researchers summarize the variation in their results across models and demonstrate that their key conclusions are robust to most plausible alterative specifications. In light of our results, we recommend that researchers choose between the simple and partial observability model using theoretical guidance</w:t>
+        <w:t xml:space="preserve">). In this situation, it is important that researchers summarize the variation in their results across models and demonstrate that their key conclusions are robust to most plausible alterative specifications. In light of our results, we recommend that researchers choose between the simple </w:t>
+      </w:r>
+      <w:r>
+        <w:rPr>
+          <w:rFonts w:ascii="Times New Roman" w:hAnsi="Times New Roman" w:cs="Times New Roman"/>
+        </w:rPr>
+        <w:t xml:space="preserve">model </w:t>
+      </w:r>
+      <w:r>
+        <w:rPr>
+          <w:rFonts w:ascii="Times New Roman" w:hAnsi="Times New Roman" w:cs="Times New Roman"/>
+        </w:rPr>
+        <w:t>and</w:t>
+      </w:r>
+      <w:r>
+        <w:rPr>
+          <w:rFonts w:ascii="Times New Roman" w:hAnsi="Times New Roman" w:cs="Times New Roman"/>
+        </w:rPr>
+        <w:t xml:space="preserve"> </w:t>
+      </w:r>
+      <w:r>
+        <w:rPr>
+          <w:rFonts w:ascii="Times New Roman" w:hAnsi="Times New Roman" w:cs="Times New Roman"/>
+        </w:rPr>
+        <w:t>the</w:t>
+      </w:r>
+      <w:r>
+        <w:rPr>
+          <w:rFonts w:ascii="Times New Roman" w:hAnsi="Times New Roman" w:cs="Times New Roman"/>
+        </w:rPr>
+        <w:t xml:space="preserve"> </w:t>
+      </w:r>
+      <w:r>
+        <w:rPr>
+          <w:rFonts w:ascii="Times New Roman" w:hAnsi="Times New Roman" w:cs="Times New Roman"/>
+        </w:rPr>
+        <w:t>partial observability model using theoretical guidance</w:t>
       </w:r>
       <w:r>
         <w:rPr>
@@ -11643,14 +11806,27 @@
                             <w:r>
                               <w:t xml:space="preserve">Figure </w:t>
                             </w:r>
-                            <w:fldSimple w:instr=" SEQ Figure \* ARABIC ">
-                              <w:r>
-                                <w:rPr>
-                                  <w:noProof/>
-                                </w:rPr>
-                                <w:t>8</w:t>
-                              </w:r>
-                            </w:fldSimple>
+                            <w:r>
+                              <w:fldChar w:fldCharType="begin"/>
+                            </w:r>
+                            <w:r>
+                              <w:instrText xml:space="preserve"> SEQ Figure \* ARABIC </w:instrText>
+                            </w:r>
+                            <w:r>
+                              <w:fldChar w:fldCharType="separate"/>
+                            </w:r>
+                            <w:r>
+                              <w:rPr>
+                                <w:noProof/>
+                              </w:rPr>
+                              <w:t>8</w:t>
+                            </w:r>
+                            <w:r>
+                              <w:rPr>
+                                <w:noProof/>
+                              </w:rPr>
+                              <w:fldChar w:fldCharType="end"/>
+                            </w:r>
                             <w:r>
                               <w:t>:</w:t>
                             </w:r>
@@ -11690,14 +11866,27 @@
                       <w:r>
                         <w:t xml:space="preserve">Figure </w:t>
                       </w:r>
-                      <w:fldSimple w:instr=" SEQ Figure \* ARABIC ">
-                        <w:r>
-                          <w:rPr>
-                            <w:noProof/>
-                          </w:rPr>
-                          <w:t>8</w:t>
-                        </w:r>
-                      </w:fldSimple>
+                      <w:r>
+                        <w:fldChar w:fldCharType="begin"/>
+                      </w:r>
+                      <w:r>
+                        <w:instrText xml:space="preserve"> SEQ Figure \* ARABIC </w:instrText>
+                      </w:r>
+                      <w:r>
+                        <w:fldChar w:fldCharType="separate"/>
+                      </w:r>
+                      <w:r>
+                        <w:rPr>
+                          <w:noProof/>
+                        </w:rPr>
+                        <w:t>8</w:t>
+                      </w:r>
+                      <w:r>
+                        <w:rPr>
+                          <w:noProof/>
+                        </w:rPr>
+                        <w:fldChar w:fldCharType="end"/>
+                      </w:r>
                       <w:r>
                         <w:t>:</w:t>
                       </w:r>
@@ -11748,7 +11937,7 @@
                     </pic:cNvPicPr>
                   </pic:nvPicPr>
                   <pic:blipFill>
-                    <a:blip r:embed="rId17">
+                    <a:blip r:embed="rId18">
                       <a:extLst>
                         <a:ext uri="{28A0092B-C50C-407E-A947-70E740481C1C}">
                           <a14:useLocalDpi xmlns:a14="http://schemas.microsoft.com/office/drawing/2010/main" val="0"/>
@@ -11797,6 +11986,7 @@
           <w:noProof/>
           <w:lang w:bidi="ar-SA"/>
         </w:rPr>
+        <w:lastRenderedPageBreak/>
         <w:drawing>
           <wp:inline distT="0" distB="0" distL="0" distR="0" wp14:anchorId="1D093557" wp14:editId="760057C3">
             <wp:extent cx="5943600" cy="1981200"/>
@@ -11815,7 +12005,7 @@
                     </pic:cNvPicPr>
                   </pic:nvPicPr>
                   <pic:blipFill>
-                    <a:blip r:embed="rId18">
+                    <a:blip r:embed="rId19">
                       <a:extLst>
                         <a:ext uri="{28A0092B-C50C-407E-A947-70E740481C1C}">
                           <a14:useLocalDpi xmlns:a14="http://schemas.microsoft.com/office/drawing/2010/main" val="0"/>
@@ -11857,14 +12047,27 @@
       <w:r>
         <w:t xml:space="preserve">Figure </w:t>
       </w:r>
-      <w:fldSimple w:instr=" SEQ Figure \* ARABIC ">
-        <w:r>
-          <w:rPr>
-            <w:noProof/>
-          </w:rPr>
-          <w:t>9</w:t>
-        </w:r>
-      </w:fldSimple>
+      <w:r>
+        <w:fldChar w:fldCharType="begin"/>
+      </w:r>
+      <w:r>
+        <w:instrText xml:space="preserve"> SEQ Figure \* ARABIC </w:instrText>
+      </w:r>
+      <w:r>
+        <w:fldChar w:fldCharType="separate"/>
+      </w:r>
+      <w:r>
+        <w:rPr>
+          <w:noProof/>
+        </w:rPr>
+        <w:t>9</w:t>
+      </w:r>
+      <w:r>
+        <w:rPr>
+          <w:noProof/>
+        </w:rPr>
+        <w:fldChar w:fldCharType="end"/>
+      </w:r>
       <w:r>
         <w:t xml:space="preserve">: </w:t>
       </w:r>
@@ -11947,7 +12150,7 @@
           <w:rStyle w:val="FootnoteReference"/>
           <w:rFonts w:ascii="Times New Roman" w:hAnsi="Times New Roman" w:cs="Times New Roman"/>
         </w:rPr>
-        <w:footnoteReference w:id="13"/>
+        <w:footnoteReference w:id="14"/>
       </w:r>
       <w:r>
         <w:rPr>
@@ -12096,7 +12299,7 @@
           <w:rStyle w:val="FootnoteReference"/>
           <w:rFonts w:ascii="Times New Roman" w:hAnsi="Times New Roman" w:cs="Times New Roman"/>
         </w:rPr>
-        <w:footnoteReference w:id="14"/>
+        <w:footnoteReference w:id="15"/>
       </w:r>
     </w:p>
     <w:p>
@@ -12366,7 +12569,14 @@
         <w:rPr>
           <w:rFonts w:ascii="Times New Roman" w:hAnsi="Times New Roman" w:cs="Times New Roman"/>
         </w:rPr>
-        <w:t>. Our simulations show that when the partial observability model can represent the actual relationship, it works extremely well in removing bias. However, simple</w:t>
+        <w:t xml:space="preserve">. Our simulations show that when the partial observability model can represent the actual relationship, it works extremely well in removing </w:t>
+      </w:r>
+      <w:r>
+        <w:rPr>
+          <w:rFonts w:ascii="Times New Roman" w:hAnsi="Times New Roman" w:cs="Times New Roman"/>
+        </w:rPr>
+        <w:lastRenderedPageBreak/>
+        <w:t>bias. However, simple</w:t>
       </w:r>
       <w:r>
         <w:rPr>
@@ -12402,14 +12612,7 @@
         <w:rPr>
           <w:rFonts w:ascii="Times New Roman" w:hAnsi="Times New Roman" w:cs="Times New Roman"/>
         </w:rPr>
-        <w:t xml:space="preserve">variables thought to influence </w:t>
-      </w:r>
-      <w:r>
-        <w:rPr>
-          <w:rFonts w:ascii="Times New Roman" w:hAnsi="Times New Roman" w:cs="Times New Roman"/>
-        </w:rPr>
-        <w:lastRenderedPageBreak/>
-        <w:t xml:space="preserve">misreport work nearly as well. </w:t>
+        <w:t xml:space="preserve">variables thought to influence misreport work nearly as well. </w:t>
       </w:r>
       <w:r>
         <w:rPr>
@@ -12614,7 +12817,7 @@
           <w:rStyle w:val="FootnoteReference"/>
           <w:rFonts w:ascii="Times New Roman" w:hAnsi="Times New Roman" w:cs="Times New Roman"/>
         </w:rPr>
-        <w:footnoteReference w:id="15"/>
+        <w:footnoteReference w:id="16"/>
       </w:r>
       <w:r>
         <w:rPr>
@@ -24189,7 +24392,8 @@
       </w:r>
     </w:p>
     <w:sectPr>
-      <w:footerReference w:type="default" r:id="rId19"/>
+      <w:headerReference w:type="default" r:id="rId20"/>
+      <w:footerReference w:type="default" r:id="rId21"/>
       <w:pgSz w:w="12240" w:h="15840"/>
       <w:pgMar w:top="1440" w:right="1440" w:bottom="1440" w:left="1440" w:header="720" w:footer="720" w:gutter="0"/>
       <w:cols w:space="720"/>
@@ -24213,6 +24417,13 @@
       <w:r>
         <w:continuationSeparator/>
       </w:r>
+    </w:p>
+  </w:endnote>
+  <w:endnote w:type="continuationNotice" w:id="1">
+    <w:p>
+      <w:pPr>
+        <w:spacing w:after="0" w:line="240" w:lineRule="auto"/>
+      </w:pPr>
     </w:p>
   </w:endnote>
 </w:endnotes>
@@ -24252,7 +24463,7 @@
           <w:rPr>
             <w:noProof/>
           </w:rPr>
-          <w:t>1</w:t>
+          <w:t>2</w:t>
         </w:r>
         <w:r>
           <w:rPr>
@@ -24287,28 +24498,11 @@
       </w:r>
     </w:p>
   </w:footnote>
-  <w:footnote w:id="1">
+  <w:footnote w:type="continuationNotice" w:id="1">
     <w:p>
       <w:pPr>
-        <w:pStyle w:val="FootnoteText"/>
-        <w:jc w:val="left"/>
-        <w:rPr>
-          <w:rFonts w:ascii="Times New Roman" w:hAnsi="Times New Roman"/>
-        </w:rPr>
-      </w:pPr>
-      <w:r>
-        <w:rPr>
-          <w:rStyle w:val="FootnoteReference"/>
-          <w:rFonts w:ascii="Times New Roman" w:hAnsi="Times New Roman"/>
-        </w:rPr>
-        <w:footnoteRef/>
-      </w:r>
-      <w:r>
-        <w:rPr>
-          <w:rFonts w:ascii="Times New Roman" w:hAnsi="Times New Roman"/>
-        </w:rPr>
-        <w:t xml:space="preserve"> The 2006 NES did not include vote choice questions for U.S. House and Senate elections.  We also assessed vote misreport for the U.S. House and Senate in the 2006 and 2008 Cooperative Congressional Election Study (CCES) data and found no evidence of over-report for the winner.  </w:t>
-      </w:r>
+        <w:spacing w:after="0" w:line="240" w:lineRule="auto"/>
+      </w:pPr>
     </w:p>
   </w:footnote>
   <w:footnote w:id="2">
@@ -24317,58 +24511,22 @@
         <w:pStyle w:val="FootnoteText"/>
         <w:jc w:val="left"/>
         <w:rPr>
-          <w:rFonts w:ascii="Times New Roman" w:hAnsi="Times New Roman" w:cs="Times New Roman"/>
+          <w:rFonts w:ascii="Times New Roman" w:hAnsi="Times New Roman"/>
         </w:rPr>
       </w:pPr>
       <w:r>
         <w:rPr>
           <w:rStyle w:val="FootnoteReference"/>
-          <w:rFonts w:ascii="Times New Roman" w:hAnsi="Times New Roman" w:cs="Times New Roman"/>
+          <w:rFonts w:ascii="Times New Roman" w:hAnsi="Times New Roman"/>
         </w:rPr>
         <w:footnoteRef/>
       </w:r>
       <w:r>
         <w:rPr>
-          <w:rFonts w:ascii="Times New Roman" w:hAnsi="Times New Roman" w:cs="Times New Roman"/>
-        </w:rPr>
-        <w:t xml:space="preserve"> In the context of this study, c</w:t>
-      </w:r>
-      <w:r>
-        <w:rPr>
-          <w:rFonts w:ascii="Times New Roman" w:hAnsi="Times New Roman" w:cs="Times New Roman"/>
-          <w:i/>
-        </w:rPr>
-        <w:t>ompetitive</w:t>
-      </w:r>
-      <w:r>
-        <w:rPr>
-          <w:rFonts w:ascii="Times New Roman" w:hAnsi="Times New Roman" w:cs="Times New Roman"/>
-        </w:rPr>
-        <w:t xml:space="preserve"> simply refers to not extremely lop-sided. </w:t>
-      </w:r>
-      <w:r>
-        <w:rPr>
-          <w:rFonts w:ascii="Times New Roman" w:hAnsi="Times New Roman" w:cs="Times New Roman"/>
-        </w:rPr>
-        <w:t>The concern is that extreme values on Rep. Vote may exert undue leverage on the estimated slope</w:t>
-      </w:r>
-      <w:r>
-        <w:rPr>
-          <w:rFonts w:ascii="Times New Roman" w:hAnsi="Times New Roman" w:cs="Times New Roman"/>
-        </w:rPr>
-        <w:t xml:space="preserve"> (see Wright 1993)</w:t>
-      </w:r>
-      <w:r>
-        <w:rPr>
-          <w:rFonts w:ascii="Times New Roman" w:hAnsi="Times New Roman" w:cs="Times New Roman"/>
-        </w:rPr>
-        <w:t>.  Furthermore, relatively few respondents can misreport for the winner in these contests.</w:t>
-      </w:r>
-    </w:p>
-    <w:p>
-      <w:pPr>
-        <w:pStyle w:val="FootnoteText"/>
-      </w:pPr>
+          <w:rFonts w:ascii="Times New Roman" w:hAnsi="Times New Roman"/>
+        </w:rPr>
+        <w:t xml:space="preserve"> The 2006 NES did not include vote choice questions for U.S. House and Senate elections.  We also assessed vote misreport for the U.S. House and Senate in the 2006 and 2008 Cooperative Congressional Election Study (CCES) data and found no evidence of over-report for the winner.  </w:t>
+      </w:r>
     </w:p>
   </w:footnote>
   <w:footnote w:id="3">
@@ -24377,34 +24535,58 @@
         <w:pStyle w:val="FootnoteText"/>
         <w:jc w:val="left"/>
         <w:rPr>
-          <w:rFonts w:ascii="Times New Roman" w:hAnsi="Times New Roman"/>
+          <w:rFonts w:ascii="Times New Roman" w:hAnsi="Times New Roman" w:cs="Times New Roman"/>
         </w:rPr>
       </w:pPr>
       <w:r>
         <w:rPr>
           <w:rStyle w:val="FootnoteReference"/>
-          <w:rFonts w:ascii="Times New Roman" w:hAnsi="Times New Roman"/>
+          <w:rFonts w:ascii="Times New Roman" w:hAnsi="Times New Roman" w:cs="Times New Roman"/>
         </w:rPr>
         <w:footnoteRef/>
       </w:r>
       <w:r>
         <w:rPr>
-          <w:rFonts w:ascii="Times New Roman" w:hAnsi="Times New Roman"/>
-        </w:rPr>
-        <w:t xml:space="preserve"> The misreport coefficient for these data is a substantively negligible </w:t>
-      </w:r>
-      <w:r>
-        <w:rPr>
-          <w:rFonts w:ascii="Times New Roman" w:hAnsi="Times New Roman"/>
-        </w:rPr>
-        <w:t>0</w:t>
-      </w:r>
-      <w:r>
-        <w:rPr>
-          <w:rFonts w:ascii="Times New Roman" w:hAnsi="Times New Roman"/>
-        </w:rPr>
-        <w:t>.02.</w:t>
-      </w:r>
+          <w:rFonts w:ascii="Times New Roman" w:hAnsi="Times New Roman" w:cs="Times New Roman"/>
+        </w:rPr>
+        <w:t xml:space="preserve"> In the context of this study, c</w:t>
+      </w:r>
+      <w:r>
+        <w:rPr>
+          <w:rFonts w:ascii="Times New Roman" w:hAnsi="Times New Roman" w:cs="Times New Roman"/>
+          <w:i/>
+        </w:rPr>
+        <w:t>ompetitive</w:t>
+      </w:r>
+      <w:r>
+        <w:rPr>
+          <w:rFonts w:ascii="Times New Roman" w:hAnsi="Times New Roman" w:cs="Times New Roman"/>
+        </w:rPr>
+        <w:t xml:space="preserve"> simply refers to not extremely lop-sided. </w:t>
+      </w:r>
+      <w:r>
+        <w:rPr>
+          <w:rFonts w:ascii="Times New Roman" w:hAnsi="Times New Roman" w:cs="Times New Roman"/>
+        </w:rPr>
+        <w:t>The concern is that extreme values on Rep. Vote may exert undue leverage on the estimated slope</w:t>
+      </w:r>
+      <w:r>
+        <w:rPr>
+          <w:rFonts w:ascii="Times New Roman" w:hAnsi="Times New Roman" w:cs="Times New Roman"/>
+        </w:rPr>
+        <w:t xml:space="preserve"> (see Wright 1993)</w:t>
+      </w:r>
+      <w:r>
+        <w:rPr>
+          <w:rFonts w:ascii="Times New Roman" w:hAnsi="Times New Roman" w:cs="Times New Roman"/>
+        </w:rPr>
+        <w:t>.  Furthermore, relatively few respondents can misreport for the winner in these contests.</w:t>
+      </w:r>
+    </w:p>
+    <w:p>
+      <w:pPr>
+        <w:pStyle w:val="FootnoteText"/>
+      </w:pPr>
     </w:p>
   </w:footnote>
   <w:footnote w:id="4">
@@ -24412,6 +24594,9 @@
       <w:pPr>
         <w:pStyle w:val="FootnoteText"/>
         <w:jc w:val="left"/>
+        <w:rPr>
+          <w:rFonts w:ascii="Times New Roman" w:hAnsi="Times New Roman"/>
+        </w:rPr>
       </w:pPr>
       <w:r>
         <w:rPr>
@@ -24424,10 +24609,19 @@
         <w:rPr>
           <w:rFonts w:ascii="Times New Roman" w:hAnsi="Times New Roman"/>
         </w:rPr>
-        <w:t xml:space="preserve"> Of course, over an extended period of time, post-election information dwindles and such factors as party identification likely begin to dominate faulty memory recall.  However, these post-election survey interviews were conducted within the couple of months following Election Day.</w:t>
-      </w:r>
-      <w:r>
-        <w:t xml:space="preserve">   </w:t>
+        <w:t xml:space="preserve"> The misreport coefficient for these data is a substantively negligible </w:t>
+      </w:r>
+      <w:r>
+        <w:rPr>
+          <w:rFonts w:ascii="Times New Roman" w:hAnsi="Times New Roman"/>
+        </w:rPr>
+        <w:t>0</w:t>
+      </w:r>
+      <w:r>
+        <w:rPr>
+          <w:rFonts w:ascii="Times New Roman" w:hAnsi="Times New Roman"/>
+        </w:rPr>
+        <w:t>.02.</w:t>
       </w:r>
     </w:p>
   </w:footnote>
@@ -24436,9 +24630,6 @@
       <w:pPr>
         <w:pStyle w:val="FootnoteText"/>
         <w:jc w:val="left"/>
-        <w:rPr>
-          <w:rFonts w:ascii="Times New Roman" w:hAnsi="Times New Roman"/>
-        </w:rPr>
       </w:pPr>
       <w:r>
         <w:rPr>
@@ -24451,68 +24642,10 @@
         <w:rPr>
           <w:rFonts w:ascii="Times New Roman" w:hAnsi="Times New Roman"/>
         </w:rPr>
-        <w:t xml:space="preserve"> Surprisingly, we do not reproduce Wright’s (1990) finding of a significant conditioning effect for </w:t>
-      </w:r>
-      <w:r>
-        <w:rPr>
-          <w:rFonts w:ascii="Times New Roman" w:hAnsi="Times New Roman"/>
-          <w:i/>
-        </w:rPr>
-        <w:t>Date</w:t>
-      </w:r>
-      <w:r>
-        <w:rPr>
-          <w:rFonts w:ascii="Times New Roman" w:hAnsi="Times New Roman"/>
-        </w:rPr>
-        <w:t xml:space="preserve"> in the 1988 SES Senate data.</w:t>
-      </w:r>
-      <w:r>
-        <w:rPr>
-          <w:rFonts w:ascii="Times New Roman" w:hAnsi="Times New Roman"/>
-        </w:rPr>
-        <w:t xml:space="preserve"> Also, t</w:t>
-      </w:r>
-      <w:r>
-        <w:rPr>
-          <w:rFonts w:ascii="Times New Roman" w:hAnsi="Times New Roman"/>
-        </w:rPr>
-        <w:t>he clearest evidence that the date of the interview fundamentally conditioned the level of over-report emerges from the 1992 and 1994 NES House results – indeed, the base coefficient operating o</w:t>
-      </w:r>
-      <w:r>
-        <w:rPr>
-          <w:rFonts w:ascii="Times New Roman" w:hAnsi="Times New Roman"/>
-        </w:rPr>
-        <w:t xml:space="preserve">n </w:t>
-      </w:r>
-      <w:r>
-        <w:rPr>
-          <w:rFonts w:ascii="Times New Roman" w:hAnsi="Times New Roman" w:cs="Times New Roman"/>
-        </w:rPr>
-        <w:t>Rep. Vote</w:t>
-      </w:r>
-      <w:r>
-        <w:rPr>
-          <w:rFonts w:ascii="Times New Roman" w:hAnsi="Times New Roman"/>
-        </w:rPr>
-        <w:t xml:space="preserve"> </w:t>
-      </w:r>
-      <w:r>
-        <w:rPr>
-          <w:rFonts w:ascii="Times New Roman" w:hAnsi="Times New Roman"/>
-        </w:rPr>
-        <w:t xml:space="preserve">in these models becomes </w:t>
-      </w:r>
-      <w:r>
-        <w:rPr>
-          <w:rFonts w:ascii="Times New Roman" w:hAnsi="Times New Roman"/>
-        </w:rPr>
-        <w:t xml:space="preserve">small and </w:t>
-      </w:r>
-      <w:r>
-        <w:rPr>
-          <w:rFonts w:ascii="Times New Roman" w:hAnsi="Times New Roman"/>
-        </w:rPr>
-        <w:t xml:space="preserve">insignificant.  </w:t>
+        <w:t xml:space="preserve"> Of course, over an extended period of time, post-election information dwindles and such factors as party identification likely begin to dominate faulty memory recall.  However, these post-election survey interviews were conducted within the couple of months following Election Day.</w:t>
+      </w:r>
+      <w:r>
+        <w:t xml:space="preserve">   </w:t>
       </w:r>
     </w:p>
   </w:footnote>
@@ -24522,83 +24655,82 @@
         <w:pStyle w:val="FootnoteText"/>
         <w:jc w:val="left"/>
         <w:rPr>
-          <w:rFonts w:ascii="Times New Roman" w:hAnsi="Times New Roman" w:cs="Times New Roman"/>
+          <w:rFonts w:ascii="Times New Roman" w:hAnsi="Times New Roman"/>
         </w:rPr>
       </w:pPr>
       <w:r>
         <w:rPr>
           <w:rStyle w:val="FootnoteReference"/>
-          <w:rFonts w:ascii="Times New Roman" w:hAnsi="Times New Roman" w:cs="Times New Roman"/>
+          <w:rFonts w:ascii="Times New Roman" w:hAnsi="Times New Roman"/>
         </w:rPr>
         <w:footnoteRef/>
       </w:r>
       <w:r>
         <w:rPr>
-          <w:rFonts w:ascii="Times New Roman" w:hAnsi="Times New Roman" w:cs="Times New Roman"/>
-        </w:rPr>
-        <w:t xml:space="preserve"> Additional applications in political science include Feinstein (1990), </w:t>
-      </w:r>
-      <w:proofErr w:type="spellStart"/>
-      <w:r>
-        <w:rPr>
-          <w:rFonts w:ascii="Times New Roman" w:hAnsi="Times New Roman" w:cs="Times New Roman"/>
-        </w:rPr>
-        <w:t>Przeworski</w:t>
-      </w:r>
-      <w:proofErr w:type="spellEnd"/>
-      <w:r>
-        <w:rPr>
-          <w:rFonts w:ascii="Times New Roman" w:hAnsi="Times New Roman" w:cs="Times New Roman"/>
-        </w:rPr>
-        <w:t xml:space="preserve"> and Vreeland </w:t>
-      </w:r>
-      <w:r>
-        <w:rPr>
-          <w:rFonts w:ascii="Times New Roman" w:hAnsi="Times New Roman" w:cs="Times New Roman"/>
-        </w:rPr>
-        <w:t>(</w:t>
-      </w:r>
-      <w:r>
-        <w:rPr>
-          <w:rFonts w:ascii="Times New Roman" w:hAnsi="Times New Roman" w:cs="Times New Roman"/>
-        </w:rPr>
-        <w:t>2000</w:t>
-      </w:r>
-      <w:r>
-        <w:rPr>
-          <w:rFonts w:ascii="Times New Roman" w:hAnsi="Times New Roman" w:cs="Times New Roman"/>
-        </w:rPr>
-        <w:t>)</w:t>
-      </w:r>
-      <w:r>
-        <w:rPr>
-          <w:rFonts w:ascii="Times New Roman" w:hAnsi="Times New Roman" w:cs="Times New Roman"/>
-        </w:rPr>
-        <w:t xml:space="preserve">, Vreeland (2003), Stone </w:t>
-      </w:r>
-      <w:r>
-        <w:rPr>
-          <w:rFonts w:ascii="Times New Roman" w:hAnsi="Times New Roman" w:cs="Times New Roman"/>
-        </w:rPr>
-        <w:t>(</w:t>
-      </w:r>
-      <w:r>
-        <w:rPr>
-          <w:rFonts w:ascii="Times New Roman" w:hAnsi="Times New Roman" w:cs="Times New Roman"/>
-        </w:rPr>
-        <w:t>2008</w:t>
-      </w:r>
-      <w:r>
-        <w:rPr>
-          <w:rFonts w:ascii="Times New Roman" w:hAnsi="Times New Roman" w:cs="Times New Roman"/>
-        </w:rPr>
-        <w:t>)</w:t>
-      </w:r>
-      <w:r>
-        <w:rPr>
-          <w:rFonts w:ascii="Times New Roman" w:hAnsi="Times New Roman" w:cs="Times New Roman"/>
-        </w:rPr>
-        <w:t xml:space="preserve">, and Xiang (2010). </w:t>
+          <w:rFonts w:ascii="Times New Roman" w:hAnsi="Times New Roman"/>
+        </w:rPr>
+        <w:t xml:space="preserve"> Surprisingly, we do not reproduce Wright’s (1990) finding of a significant conditioning effect for </w:t>
+      </w:r>
+      <w:r>
+        <w:rPr>
+          <w:rFonts w:ascii="Times New Roman" w:hAnsi="Times New Roman"/>
+          <w:i/>
+        </w:rPr>
+        <w:t>Date</w:t>
+      </w:r>
+      <w:r>
+        <w:rPr>
+          <w:rFonts w:ascii="Times New Roman" w:hAnsi="Times New Roman"/>
+        </w:rPr>
+        <w:t xml:space="preserve"> in the 1988 SES Senate data.</w:t>
+      </w:r>
+      <w:r>
+        <w:rPr>
+          <w:rFonts w:ascii="Times New Roman" w:hAnsi="Times New Roman"/>
+        </w:rPr>
+        <w:t xml:space="preserve"> Also, t</w:t>
+      </w:r>
+      <w:r>
+        <w:rPr>
+          <w:rFonts w:ascii="Times New Roman" w:hAnsi="Times New Roman"/>
+        </w:rPr>
+        <w:t>he clearest evidence that the date of the interview fundamentally conditioned the level of over-report emerges from the 1992 and 1994 NES House results – indeed, the base coefficient operating o</w:t>
+      </w:r>
+      <w:r>
+        <w:rPr>
+          <w:rFonts w:ascii="Times New Roman" w:hAnsi="Times New Roman"/>
+        </w:rPr>
+        <w:t xml:space="preserve">n </w:t>
+      </w:r>
+      <w:r>
+        <w:rPr>
+          <w:rFonts w:ascii="Times New Roman" w:hAnsi="Times New Roman" w:cs="Times New Roman"/>
+        </w:rPr>
+        <w:t>Rep. Vote</w:t>
+      </w:r>
+      <w:r>
+        <w:rPr>
+          <w:rFonts w:ascii="Times New Roman" w:hAnsi="Times New Roman"/>
+        </w:rPr>
+        <w:t xml:space="preserve"> </w:t>
+      </w:r>
+      <w:r>
+        <w:rPr>
+          <w:rFonts w:ascii="Times New Roman" w:hAnsi="Times New Roman"/>
+        </w:rPr>
+        <w:t xml:space="preserve">in these models becomes </w:t>
+      </w:r>
+      <w:r>
+        <w:rPr>
+          <w:rFonts w:ascii="Times New Roman" w:hAnsi="Times New Roman"/>
+        </w:rPr>
+        <w:t xml:space="preserve">small and </w:t>
+      </w:r>
+      <w:r>
+        <w:rPr>
+          <w:rFonts w:ascii="Times New Roman" w:hAnsi="Times New Roman"/>
+        </w:rPr>
+        <w:t xml:space="preserve">insignificant.  </w:t>
       </w:r>
     </w:p>
   </w:footnote>
@@ -24622,7 +24754,69 @@
         <w:rPr>
           <w:rFonts w:ascii="Times New Roman" w:hAnsi="Times New Roman" w:cs="Times New Roman"/>
         </w:rPr>
-        <w:t xml:space="preserve"> Again, exit poll data are not associated with misreport bias (see fn. 2).</w:t>
+        <w:t xml:space="preserve"> Additional applications in political science include Feinstein (1990), </w:t>
+      </w:r>
+      <w:proofErr w:type="spellStart"/>
+      <w:r>
+        <w:rPr>
+          <w:rFonts w:ascii="Times New Roman" w:hAnsi="Times New Roman" w:cs="Times New Roman"/>
+        </w:rPr>
+        <w:t>Przeworski</w:t>
+      </w:r>
+      <w:proofErr w:type="spellEnd"/>
+      <w:r>
+        <w:rPr>
+          <w:rFonts w:ascii="Times New Roman" w:hAnsi="Times New Roman" w:cs="Times New Roman"/>
+        </w:rPr>
+        <w:t xml:space="preserve"> and Vreeland </w:t>
+      </w:r>
+      <w:r>
+        <w:rPr>
+          <w:rFonts w:ascii="Times New Roman" w:hAnsi="Times New Roman" w:cs="Times New Roman"/>
+        </w:rPr>
+        <w:t>(</w:t>
+      </w:r>
+      <w:r>
+        <w:rPr>
+          <w:rFonts w:ascii="Times New Roman" w:hAnsi="Times New Roman" w:cs="Times New Roman"/>
+        </w:rPr>
+        <w:t>2000</w:t>
+      </w:r>
+      <w:r>
+        <w:rPr>
+          <w:rFonts w:ascii="Times New Roman" w:hAnsi="Times New Roman" w:cs="Times New Roman"/>
+        </w:rPr>
+        <w:t>)</w:t>
+      </w:r>
+      <w:r>
+        <w:rPr>
+          <w:rFonts w:ascii="Times New Roman" w:hAnsi="Times New Roman" w:cs="Times New Roman"/>
+        </w:rPr>
+        <w:t xml:space="preserve">, Vreeland (2003), Stone </w:t>
+      </w:r>
+      <w:r>
+        <w:rPr>
+          <w:rFonts w:ascii="Times New Roman" w:hAnsi="Times New Roman" w:cs="Times New Roman"/>
+        </w:rPr>
+        <w:t>(</w:t>
+      </w:r>
+      <w:r>
+        <w:rPr>
+          <w:rFonts w:ascii="Times New Roman" w:hAnsi="Times New Roman" w:cs="Times New Roman"/>
+        </w:rPr>
+        <w:t>2008</w:t>
+      </w:r>
+      <w:r>
+        <w:rPr>
+          <w:rFonts w:ascii="Times New Roman" w:hAnsi="Times New Roman" w:cs="Times New Roman"/>
+        </w:rPr>
+        <w:t>)</w:t>
+      </w:r>
+      <w:r>
+        <w:rPr>
+          <w:rFonts w:ascii="Times New Roman" w:hAnsi="Times New Roman" w:cs="Times New Roman"/>
+        </w:rPr>
+        <w:t xml:space="preserve">, and Xiang (2010). </w:t>
       </w:r>
     </w:p>
   </w:footnote>
@@ -24632,35 +24826,21 @@
         <w:pStyle w:val="FootnoteText"/>
         <w:jc w:val="left"/>
         <w:rPr>
-          <w:rFonts w:ascii="Times New Roman" w:hAnsi="Times New Roman"/>
+          <w:rFonts w:ascii="Times New Roman" w:hAnsi="Times New Roman" w:cs="Times New Roman"/>
         </w:rPr>
       </w:pPr>
       <w:r>
         <w:rPr>
           <w:rStyle w:val="FootnoteReference"/>
-          <w:rFonts w:ascii="Times New Roman" w:hAnsi="Times New Roman"/>
+          <w:rFonts w:ascii="Times New Roman" w:hAnsi="Times New Roman" w:cs="Times New Roman"/>
         </w:rPr>
         <w:footnoteRef/>
       </w:r>
       <w:r>
         <w:rPr>
-          <w:rFonts w:ascii="Times New Roman" w:hAnsi="Times New Roman"/>
-        </w:rPr>
-        <w:t xml:space="preserve"> </w:t>
-      </w:r>
-      <w:proofErr w:type="spellStart"/>
-      <w:r>
-        <w:rPr>
-          <w:rFonts w:ascii="Times New Roman" w:hAnsi="Times New Roman"/>
-        </w:rPr>
-        <w:t>Gronke</w:t>
-      </w:r>
-      <w:proofErr w:type="spellEnd"/>
-      <w:r>
-        <w:rPr>
-          <w:rFonts w:ascii="Times New Roman" w:hAnsi="Times New Roman"/>
-        </w:rPr>
-        <w:t xml:space="preserve"> (1992) and Wright (1992) had an exchange regarding the usefulness and plausibility of this approach.</w:t>
+          <w:rFonts w:ascii="Times New Roman" w:hAnsi="Times New Roman" w:cs="Times New Roman"/>
+        </w:rPr>
+        <w:t xml:space="preserve"> Again, exit poll data are not associated with misreport bias (see fn. 2).</w:t>
       </w:r>
     </w:p>
   </w:footnote>
@@ -24683,122 +24863,22 @@
       <w:r>
         <w:rPr>
           <w:rFonts w:ascii="Times New Roman" w:hAnsi="Times New Roman"/>
-          <w:b/>
-          <w:i/>
         </w:rPr>
         <w:t xml:space="preserve"> </w:t>
       </w:r>
+      <w:proofErr w:type="spellStart"/>
       <w:r>
         <w:rPr>
           <w:rFonts w:ascii="Times New Roman" w:hAnsi="Times New Roman"/>
         </w:rPr>
-        <w:t xml:space="preserve">Illustrating with a </w:t>
-      </w:r>
+        <w:t>Gronke</w:t>
+      </w:r>
+      <w:proofErr w:type="spellEnd"/>
       <w:r>
         <w:rPr>
           <w:rFonts w:ascii="Times New Roman" w:hAnsi="Times New Roman"/>
         </w:rPr>
-        <w:t xml:space="preserve">Senate </w:t>
-      </w:r>
-      <w:r>
-        <w:rPr>
-          <w:rFonts w:ascii="Times New Roman" w:hAnsi="Times New Roman"/>
-        </w:rPr>
-        <w:t>vote choice model for 1992, we adopt a simple, parsimonious specification that can be estimated with both post-election survey data and exit poll data.  Relying on a series of dummy variables, it specifies respondent party identification (Republican, Democrat, or Independent/Other (as the suppressed category)), respondent presidential</w:t>
-      </w:r>
-      <w:r>
-        <w:rPr>
-          <w:rFonts w:ascii="Times New Roman" w:hAnsi="Times New Roman"/>
-        </w:rPr>
-        <w:t xml:space="preserve"> vote (Bush vote, Clinton vote, or Perot vote (as the suppressed category)) to gauge presidential coattail effects, and </w:t>
-      </w:r>
-      <w:r>
-        <w:rPr>
-          <w:rFonts w:ascii="Times New Roman" w:hAnsi="Times New Roman"/>
-        </w:rPr>
-        <w:t>s</w:t>
-      </w:r>
-      <w:r>
-        <w:rPr>
-          <w:rFonts w:ascii="Times New Roman" w:hAnsi="Times New Roman"/>
-        </w:rPr>
-        <w:t>tate-level contextual variables that capture incumbency effects (Republican incumbent, Democratic incumbent, or open seat (as the suppressed category)).</w:t>
-      </w:r>
-      <w:r>
-        <w:rPr>
-          <w:rFonts w:ascii="Times New Roman" w:hAnsi="Times New Roman"/>
-        </w:rPr>
-        <w:t xml:space="preserve">  For the midterm vote choice models, we specified presidential vote choice in the prior presidential election, although a dichotomous variable for respondents’ presidential approval is also available for consideration.  </w:t>
-      </w:r>
-      <w:r>
-        <w:rPr>
-          <w:rFonts w:ascii="Times New Roman" w:hAnsi="Times New Roman"/>
-        </w:rPr>
-        <w:t>In addition to Wright (1990</w:t>
-      </w:r>
-      <w:r>
-        <w:rPr>
-          <w:rFonts w:ascii="Times New Roman" w:hAnsi="Times New Roman"/>
-        </w:rPr>
-        <w:t>,</w:t>
-      </w:r>
-      <w:r>
-        <w:rPr>
-          <w:rFonts w:ascii="Times New Roman" w:hAnsi="Times New Roman"/>
-        </w:rPr>
-        <w:t xml:space="preserve"> 1992) and </w:t>
-      </w:r>
-      <w:proofErr w:type="spellStart"/>
-      <w:r>
-        <w:rPr>
-          <w:rFonts w:ascii="Times New Roman" w:hAnsi="Times New Roman"/>
-        </w:rPr>
-        <w:t>Gronk</w:t>
-      </w:r>
-      <w:r>
-        <w:rPr>
-          <w:rFonts w:ascii="Times New Roman" w:hAnsi="Times New Roman"/>
-        </w:rPr>
-        <w:t>e</w:t>
-      </w:r>
-      <w:proofErr w:type="spellEnd"/>
-      <w:r>
-        <w:rPr>
-          <w:rFonts w:ascii="Times New Roman" w:hAnsi="Times New Roman"/>
-        </w:rPr>
-        <w:t xml:space="preserve"> (1992), numerous other studies</w:t>
-      </w:r>
-      <w:r>
-        <w:rPr>
-          <w:rFonts w:ascii="Times New Roman" w:hAnsi="Times New Roman"/>
-        </w:rPr>
-        <w:t xml:space="preserve"> adopt a similar specification (e.g., Hend</w:t>
-      </w:r>
-      <w:r>
-        <w:rPr>
-          <w:rFonts w:ascii="Times New Roman" w:hAnsi="Times New Roman"/>
-        </w:rPr>
-        <w:t>r</w:t>
-      </w:r>
-      <w:r>
-        <w:rPr>
-          <w:rFonts w:ascii="Times New Roman" w:hAnsi="Times New Roman"/>
-        </w:rPr>
-        <w:t xml:space="preserve">y, Jackson, and </w:t>
-      </w:r>
-      <w:proofErr w:type="spellStart"/>
-      <w:r>
-        <w:rPr>
-          <w:rFonts w:ascii="Times New Roman" w:hAnsi="Times New Roman"/>
-        </w:rPr>
-        <w:t>Mondak</w:t>
-      </w:r>
-      <w:proofErr w:type="spellEnd"/>
-      <w:r>
-        <w:rPr>
-          <w:rFonts w:ascii="Times New Roman" w:hAnsi="Times New Roman"/>
-        </w:rPr>
-        <w:t xml:space="preserve"> 2009; Jacobson 2009; Jacobson 2013).</w:t>
+        <w:t xml:space="preserve"> (1992) and Wright (1992) had an exchange regarding the usefulness and plausibility of this approach.</w:t>
       </w:r>
     </w:p>
   </w:footnote>
@@ -24807,21 +24887,136 @@
       <w:pPr>
         <w:pStyle w:val="FootnoteText"/>
         <w:jc w:val="left"/>
+        <w:rPr>
+          <w:rFonts w:ascii="Times New Roman" w:hAnsi="Times New Roman"/>
+        </w:rPr>
       </w:pPr>
       <w:r>
         <w:rPr>
           <w:rStyle w:val="FootnoteReference"/>
+          <w:rFonts w:ascii="Times New Roman" w:hAnsi="Times New Roman"/>
         </w:rPr>
         <w:footnoteRef/>
       </w:r>
       <w:r>
+        <w:rPr>
+          <w:rFonts w:ascii="Times New Roman" w:hAnsi="Times New Roman"/>
+          <w:b/>
+          <w:i/>
+        </w:rPr>
         <w:t xml:space="preserve"> </w:t>
       </w:r>
       <w:r>
         <w:rPr>
           <w:rFonts w:ascii="Times New Roman" w:hAnsi="Times New Roman"/>
         </w:rPr>
-        <w:t>Notice that when t = 0, the log function forces the probability of misreport to zero. Further, when there is a Democratic winner, the probability of misreporting for a Republican is zero. When there is a Republican winner, the probability of misreporting for a Democrat is zero.</w:t>
+        <w:t xml:space="preserve">Illustrating with a </w:t>
+      </w:r>
+      <w:r>
+        <w:rPr>
+          <w:rFonts w:ascii="Times New Roman" w:hAnsi="Times New Roman"/>
+        </w:rPr>
+        <w:t xml:space="preserve">Senate </w:t>
+      </w:r>
+      <w:r>
+        <w:rPr>
+          <w:rFonts w:ascii="Times New Roman" w:hAnsi="Times New Roman"/>
+        </w:rPr>
+        <w:t>vote choice model for 1992, we adopt a simple, parsimonious specification that can be estimated with both post-election survey data and exit poll data.  Relying on a series of dummy variables, it specifies respondent party identification (Republican, Democrat, or Independent/Other (as the suppressed category)), respondent presidential</w:t>
+      </w:r>
+      <w:r>
+        <w:rPr>
+          <w:rFonts w:ascii="Times New Roman" w:hAnsi="Times New Roman"/>
+        </w:rPr>
+        <w:t xml:space="preserve"> vote (Bush vote, Clinton vote, or Perot vote (as the suppressed category)) to gauge presidential coattail effects, and </w:t>
+      </w:r>
+      <w:r>
+        <w:rPr>
+          <w:rFonts w:ascii="Times New Roman" w:hAnsi="Times New Roman"/>
+        </w:rPr>
+        <w:t>s</w:t>
+      </w:r>
+      <w:r>
+        <w:rPr>
+          <w:rFonts w:ascii="Times New Roman" w:hAnsi="Times New Roman"/>
+        </w:rPr>
+        <w:t>tate-level contextual variables that capture incumbency effects (Republican incumbent, Democratic incumbent, or open seat (as the suppressed category)).</w:t>
+      </w:r>
+      <w:r>
+        <w:rPr>
+          <w:rFonts w:ascii="Times New Roman" w:hAnsi="Times New Roman"/>
+        </w:rPr>
+        <w:t xml:space="preserve">  For the midterm vote choice models, we specified presidential vote choice in the prior presidential election, although a dichotomous variable for respondents’ presidential approval is also available for consideration.  </w:t>
+      </w:r>
+      <w:r>
+        <w:rPr>
+          <w:rFonts w:ascii="Times New Roman" w:hAnsi="Times New Roman"/>
+        </w:rPr>
+        <w:t>In addition to Wright (1990</w:t>
+      </w:r>
+      <w:r>
+        <w:rPr>
+          <w:rFonts w:ascii="Times New Roman" w:hAnsi="Times New Roman"/>
+        </w:rPr>
+        <w:t>,</w:t>
+      </w:r>
+      <w:r>
+        <w:rPr>
+          <w:rFonts w:ascii="Times New Roman" w:hAnsi="Times New Roman"/>
+        </w:rPr>
+        <w:t xml:space="preserve"> 1992) and </w:t>
+      </w:r>
+      <w:proofErr w:type="spellStart"/>
+      <w:r>
+        <w:rPr>
+          <w:rFonts w:ascii="Times New Roman" w:hAnsi="Times New Roman"/>
+        </w:rPr>
+        <w:t>Gronk</w:t>
+      </w:r>
+      <w:r>
+        <w:rPr>
+          <w:rFonts w:ascii="Times New Roman" w:hAnsi="Times New Roman"/>
+        </w:rPr>
+        <w:t>e</w:t>
+      </w:r>
+      <w:proofErr w:type="spellEnd"/>
+      <w:r>
+        <w:rPr>
+          <w:rFonts w:ascii="Times New Roman" w:hAnsi="Times New Roman"/>
+        </w:rPr>
+        <w:t xml:space="preserve"> (1992), numerous other studies</w:t>
+      </w:r>
+      <w:r>
+        <w:rPr>
+          <w:rFonts w:ascii="Times New Roman" w:hAnsi="Times New Roman"/>
+        </w:rPr>
+        <w:t xml:space="preserve"> adopt a similar specification (e.g., Hend</w:t>
+      </w:r>
+      <w:r>
+        <w:rPr>
+          <w:rFonts w:ascii="Times New Roman" w:hAnsi="Times New Roman"/>
+        </w:rPr>
+        <w:t>r</w:t>
+      </w:r>
+      <w:r>
+        <w:rPr>
+          <w:rFonts w:ascii="Times New Roman" w:hAnsi="Times New Roman"/>
+        </w:rPr>
+        <w:t xml:space="preserve">y, Jackson, and </w:t>
+      </w:r>
+      <w:proofErr w:type="spellStart"/>
+      <w:r>
+        <w:rPr>
+          <w:rFonts w:ascii="Times New Roman" w:hAnsi="Times New Roman"/>
+        </w:rPr>
+        <w:t>Mondak</w:t>
+      </w:r>
+      <w:proofErr w:type="spellEnd"/>
+      <w:r>
+        <w:rPr>
+          <w:rFonts w:ascii="Times New Roman" w:hAnsi="Times New Roman"/>
+        </w:rPr>
+        <w:t xml:space="preserve"> 2009; Jacobson 2009; Jacobson 2013).</w:t>
       </w:r>
     </w:p>
   </w:footnote>
@@ -24830,22 +25025,21 @@
       <w:pPr>
         <w:pStyle w:val="FootnoteText"/>
         <w:jc w:val="left"/>
+      </w:pPr>
+      <w:r>
+        <w:rPr>
+          <w:rStyle w:val="FootnoteReference"/>
+        </w:rPr>
+        <w:footnoteRef/>
+      </w:r>
+      <w:r>
+        <w:t xml:space="preserve"> </w:t>
+      </w:r>
+      <w:r>
         <w:rPr>
           <w:rFonts w:ascii="Times New Roman" w:hAnsi="Times New Roman"/>
         </w:rPr>
-      </w:pPr>
-      <w:r>
-        <w:rPr>
-          <w:rStyle w:val="FootnoteReference"/>
-          <w:rFonts w:ascii="Times New Roman" w:hAnsi="Times New Roman"/>
-        </w:rPr>
-        <w:footnoteRef/>
-      </w:r>
-      <w:r>
-        <w:rPr>
-          <w:rFonts w:ascii="Times New Roman" w:hAnsi="Times New Roman"/>
-        </w:rPr>
-        <w:t xml:space="preserve"> Of course, obtaining first differences requires setting all covariates at specific values. Unless otherwise specified, we make predictions for Republicans who voted for Bush in a district with no incumbent.</w:t>
+        <w:t>Notice that when t = 0, the log function forces the probability of misreport to zero. Further, when there is a Democratic winner, the probability of misreporting for a Republican is zero. When there is a Republican winner, the probability of misreporting for a Democrat is zero.</w:t>
       </w:r>
     </w:p>
   </w:footnote>
@@ -24855,21 +25049,21 @@
         <w:pStyle w:val="FootnoteText"/>
         <w:jc w:val="left"/>
         <w:rPr>
-          <w:rFonts w:ascii="Times New Roman" w:hAnsi="Times New Roman" w:cs="Times New Roman"/>
+          <w:rFonts w:ascii="Times New Roman" w:hAnsi="Times New Roman"/>
         </w:rPr>
       </w:pPr>
       <w:r>
         <w:rPr>
           <w:rStyle w:val="FootnoteReference"/>
-          <w:rFonts w:ascii="Times New Roman" w:hAnsi="Times New Roman" w:cs="Times New Roman"/>
+          <w:rFonts w:ascii="Times New Roman" w:hAnsi="Times New Roman"/>
         </w:rPr>
         <w:footnoteRef/>
       </w:r>
       <w:r>
         <w:rPr>
-          <w:rFonts w:ascii="Times New Roman" w:hAnsi="Times New Roman" w:cs="Times New Roman"/>
-        </w:rPr>
-        <w:t xml:space="preserve"> Our findings regarding the directions of the bias in the presidential coattail and the incumbency estimates are consistent with those of Wright (1990, 1992).</w:t>
+          <w:rFonts w:ascii="Times New Roman" w:hAnsi="Times New Roman"/>
+        </w:rPr>
+        <w:t xml:space="preserve"> Of course, obtaining first differences requires setting all covariates at specific values. Unless otherwise specified, we make predictions for Republicans who voted for Bush in a district with no incumbent.</w:t>
       </w:r>
     </w:p>
   </w:footnote>
@@ -24879,35 +25073,21 @@
         <w:pStyle w:val="FootnoteText"/>
         <w:jc w:val="left"/>
         <w:rPr>
-          <w:rFonts w:ascii="Times New Roman" w:hAnsi="Times New Roman"/>
+          <w:rFonts w:ascii="Times New Roman" w:hAnsi="Times New Roman" w:cs="Times New Roman"/>
         </w:rPr>
       </w:pPr>
       <w:r>
         <w:rPr>
           <w:rStyle w:val="FootnoteReference"/>
-          <w:rFonts w:ascii="Times New Roman" w:hAnsi="Times New Roman"/>
+          <w:rFonts w:ascii="Times New Roman" w:hAnsi="Times New Roman" w:cs="Times New Roman"/>
         </w:rPr>
         <w:footnoteRef/>
       </w:r>
       <w:r>
         <w:rPr>
-          <w:rFonts w:ascii="Times New Roman" w:hAnsi="Times New Roman"/>
-        </w:rPr>
-        <w:t xml:space="preserve"> In addition, designers of surveys must be cognizant of instrumentation effects.  For example, since 1978 the NES has incorporated a ballot-style question format that presents respondents with the names of U.S. House candidates when they answer the House vote choice question.  This change appears to have produced systematic bias in favor of over-reports for victors and incumbent winners in particular (Wright 1993; Box-</w:t>
-      </w:r>
-      <w:proofErr w:type="spellStart"/>
-      <w:r>
-        <w:rPr>
-          <w:rFonts w:ascii="Times New Roman" w:hAnsi="Times New Roman"/>
-        </w:rPr>
-        <w:t>Steffensmeier</w:t>
-      </w:r>
-      <w:proofErr w:type="spellEnd"/>
-      <w:r>
-        <w:rPr>
-          <w:rFonts w:ascii="Times New Roman" w:hAnsi="Times New Roman"/>
-        </w:rPr>
-        <w:t xml:space="preserve">, Jacobson, and Grant 2000). </w:t>
+          <w:rFonts w:ascii="Times New Roman" w:hAnsi="Times New Roman" w:cs="Times New Roman"/>
+        </w:rPr>
+        <w:t xml:space="preserve"> Our findings regarding the directions of the bias in the presidential coattail and the incumbency estimates are consistent with those of Wright (1990, 1992).</w:t>
       </w:r>
     </w:p>
   </w:footnote>
@@ -24931,19 +25111,21 @@
         <w:rPr>
           <w:rFonts w:ascii="Times New Roman" w:hAnsi="Times New Roman"/>
         </w:rPr>
-        <w:t xml:space="preserve"> We can take some solace in the fact that the CCES, the most visible, new major source of academic survey data</w:t>
-      </w:r>
+        <w:t xml:space="preserve"> In addition, designers of surveys must be cognizant of instrumentation effects.  For example, since 1978 the NES has incorporated a ballot-style question format that presents respondents with the names of U.S. House candidates when they answer the House vote choice question.  This change appears to have produced systematic bias in favor of over-reports for victors and incumbent winners in particular (Wright 1993; Box-</w:t>
+      </w:r>
+      <w:proofErr w:type="spellStart"/>
       <w:r>
         <w:rPr>
           <w:rFonts w:ascii="Times New Roman" w:hAnsi="Times New Roman"/>
         </w:rPr>
-        <w:t xml:space="preserve"> on voting behavior</w:t>
-      </w:r>
+        <w:t>Steffensmeier</w:t>
+      </w:r>
+      <w:proofErr w:type="spellEnd"/>
       <w:r>
         <w:rPr>
           <w:rFonts w:ascii="Times New Roman" w:hAnsi="Times New Roman"/>
         </w:rPr>
-        <w:t>, does not appear to be associated with an over-report for the winner bias -- perhaps in part because the data collection takes place in a more compressed two week time period.</w:t>
+        <w:t xml:space="preserve">, Jacobson, and Grant 2000). </w:t>
       </w:r>
     </w:p>
   </w:footnote>
@@ -24953,6 +25135,42 @@
         <w:pStyle w:val="FootnoteText"/>
         <w:jc w:val="left"/>
         <w:rPr>
+          <w:rFonts w:ascii="Times New Roman" w:hAnsi="Times New Roman"/>
+        </w:rPr>
+      </w:pPr>
+      <w:r>
+        <w:rPr>
+          <w:rStyle w:val="FootnoteReference"/>
+          <w:rFonts w:ascii="Times New Roman" w:hAnsi="Times New Roman"/>
+        </w:rPr>
+        <w:footnoteRef/>
+      </w:r>
+      <w:r>
+        <w:rPr>
+          <w:rFonts w:ascii="Times New Roman" w:hAnsi="Times New Roman"/>
+        </w:rPr>
+        <w:t xml:space="preserve"> We can take some solace in the fact that the CCES, the most visible, new major source of academic survey data</w:t>
+      </w:r>
+      <w:r>
+        <w:rPr>
+          <w:rFonts w:ascii="Times New Roman" w:hAnsi="Times New Roman"/>
+        </w:rPr>
+        <w:t xml:space="preserve"> on voting behavior</w:t>
+      </w:r>
+      <w:r>
+        <w:rPr>
+          <w:rFonts w:ascii="Times New Roman" w:hAnsi="Times New Roman"/>
+        </w:rPr>
+        <w:t>, does not appear to be associated with an over-report for the winner bias -- perhaps in part because the data collection takes place in a more compressed two week time period.</w:t>
+      </w:r>
+    </w:p>
+  </w:footnote>
+  <w:footnote w:id="16">
+    <w:p>
+      <w:pPr>
+        <w:pStyle w:val="FootnoteText"/>
+        <w:jc w:val="left"/>
+        <w:rPr>
           <w:rFonts w:ascii="Times New Roman" w:hAnsi="Times New Roman" w:cs="Times New Roman"/>
         </w:rPr>
       </w:pPr>
@@ -25088,6 +25306,16 @@
     </w:p>
   </w:footnote>
 </w:footnotes>
+</file>
+
+<file path=word/header1.xml><?xml version="1.0" encoding="utf-8"?>
+<w:hdr xmlns:wpc="http://schemas.microsoft.com/office/word/2010/wordprocessingCanvas" xmlns:mo="http://schemas.microsoft.com/office/mac/office/2008/main" xmlns:mc="http://schemas.openxmlformats.org/markup-compatibility/2006" xmlns:mv="urn:schemas-microsoft-com:mac:vml" xmlns:o="urn:schemas-microsoft-com:office:office" xmlns:r="http://schemas.openxmlformats.org/officeDocument/2006/relationships" xmlns:m="http://schemas.openxmlformats.org/officeDocument/2006/math" xmlns:v="urn:schemas-microsoft-com:vml" xmlns:wp14="http://schemas.microsoft.com/office/word/2010/wordprocessingDrawing" xmlns:wp="http://schemas.openxmlformats.org/drawingml/2006/wordprocessingDrawing" xmlns:w10="urn:schemas-microsoft-com:office:word" xmlns:w="http://schemas.openxmlformats.org/wordprocessingml/2006/main" xmlns:w14="http://schemas.microsoft.com/office/word/2010/wordml" xmlns:wpg="http://schemas.microsoft.com/office/word/2010/wordprocessingGroup" xmlns:wpi="http://schemas.microsoft.com/office/word/2010/wordprocessingInk" xmlns:wne="http://schemas.microsoft.com/office/word/2006/wordml" xmlns:wps="http://schemas.microsoft.com/office/word/2010/wordprocessingShape" mc:Ignorable="w14 wp14">
+  <w:p>
+    <w:pPr>
+      <w:pStyle w:val="Header"/>
+    </w:pPr>
+  </w:p>
+</w:hdr>
 </file>
 
 <file path=word/numbering.xml><?xml version="1.0" encoding="utf-8"?>
@@ -29608,8 +29836,20 @@
 <b:Sources xmlns:b="http://schemas.openxmlformats.org/officeDocument/2006/bibliography" xmlns="http://schemas.openxmlformats.org/officeDocument/2006/bibliography" SelectedStyle="\APA.XSL" StyleName="APA"/>
 </file>
 
+<file path=customXml/item2.xml><?xml version="1.0" encoding="utf-8"?>
+<b:Sources xmlns:b="http://schemas.openxmlformats.org/officeDocument/2006/bibliography" xmlns="http://schemas.openxmlformats.org/officeDocument/2006/bibliography" SelectedStyle="\APA.XSL" StyleName="APA"/>
+</file>
+
 <file path=customXml/itemProps1.xml><?xml version="1.0" encoding="utf-8"?>
-<ds:datastoreItem xmlns:ds="http://schemas.openxmlformats.org/officeDocument/2006/customXml" ds:itemID="{025501FB-F4A5-2A44-92BF-077BA639C6F9}">
+<ds:datastoreItem xmlns:ds="http://schemas.openxmlformats.org/officeDocument/2006/customXml" ds:itemID="{04F3F55D-0134-764B-8D42-97475A955348}">
+  <ds:schemaRefs>
+    <ds:schemaRef ds:uri="http://schemas.openxmlformats.org/officeDocument/2006/bibliography"/>
+  </ds:schemaRefs>
+</ds:datastoreItem>
+</file>
+
+<file path=customXml/itemProps2.xml><?xml version="1.0" encoding="utf-8"?>
+<ds:datastoreItem xmlns:ds="http://schemas.openxmlformats.org/officeDocument/2006/customXml" ds:itemID="{85BCFB0F-CF84-7A4F-87C4-46AF9EA39BB4}">
   <ds:schemaRefs>
     <ds:schemaRef ds:uri="http://schemas.openxmlformats.org/officeDocument/2006/bibliography"/>
   </ds:schemaRefs>

</xml_diff>

<commit_message>
add no misreport simulations back into ms
</commit_message>
<xml_diff>
--- a/Manuscript/misreports.docx
+++ b/Manuscript/misreports.docx
@@ -6,8 +6,6 @@
       <w:pPr>
         <w:pStyle w:val="Title"/>
       </w:pPr>
-      <w:bookmarkStart w:id="0" w:name="_GoBack"/>
-      <w:bookmarkEnd w:id="0"/>
       <w:r>
         <w:t>Modeling Misreports in Self-Reported Vote Choice Data</w:t>
       </w:r>
@@ -1869,27 +1867,14 @@
                   <w:r>
                     <w:t xml:space="preserve">Figure </w:t>
                   </w:r>
-                  <w:r>
-                    <w:fldChar w:fldCharType="begin"/>
-                  </w:r>
-                  <w:r>
-                    <w:instrText xml:space="preserve"> SEQ Figure \* ARABIC </w:instrText>
-                  </w:r>
-                  <w:r>
-                    <w:fldChar w:fldCharType="separate"/>
-                  </w:r>
-                  <w:r>
-                    <w:rPr>
-                      <w:noProof/>
-                    </w:rPr>
-                    <w:t>1</w:t>
-                  </w:r>
-                  <w:r>
-                    <w:rPr>
-                      <w:noProof/>
-                    </w:rPr>
-                    <w:fldChar w:fldCharType="end"/>
-                  </w:r>
+                  <w:fldSimple w:instr=" SEQ Figure \* ARABIC ">
+                    <w:r>
+                      <w:rPr>
+                        <w:noProof/>
+                      </w:rPr>
+                      <w:t>1</w:t>
+                    </w:r>
+                  </w:fldSimple>
                   <w:r>
                     <w:t xml:space="preserve">: The estimated amount of misreporting in Senate, House, and competitive House elections from 1988 to 2008. We define competitive elections as those in which the winner received less than 80% of the two-party vote. We use Wright’s (1993) approach (discussed in the text above) to estimate the amount of misreporting. The point estimates and 90% confidence intervals above are for the parameter </w:t>
                   </w:r>
@@ -2965,27 +2950,14 @@
                   <w:r>
                     <w:t xml:space="preserve">Figure </w:t>
                   </w:r>
-                  <w:r>
-                    <w:fldChar w:fldCharType="begin"/>
-                  </w:r>
-                  <w:r>
-                    <w:instrText xml:space="preserve"> SEQ Figure \* ARABIC </w:instrText>
-                  </w:r>
-                  <w:r>
-                    <w:fldChar w:fldCharType="separate"/>
-                  </w:r>
-                  <w:r>
-                    <w:rPr>
-                      <w:noProof/>
-                    </w:rPr>
-                    <w:t>2</w:t>
-                  </w:r>
-                  <w:r>
-                    <w:rPr>
-                      <w:noProof/>
-                    </w:rPr>
-                    <w:fldChar w:fldCharType="end"/>
-                  </w:r>
+                  <w:fldSimple w:instr=" SEQ Figure \* ARABIC ">
+                    <w:r>
+                      <w:rPr>
+                        <w:noProof/>
+                      </w:rPr>
+                      <w:t>2</w:t>
+                    </w:r>
+                  </w:fldSimple>
                   <w:r>
                     <w:t xml:space="preserve">: This figures shows the effect of an open seat on misreporting, assessing whether misreport for the winner might better be described as misreport for the incumbent. Notice </w:t>
                   </w:r>
@@ -3313,27 +3285,14 @@
                   <w:r>
                     <w:t xml:space="preserve">Figure </w:t>
                   </w:r>
-                  <w:r>
-                    <w:fldChar w:fldCharType="begin"/>
-                  </w:r>
-                  <w:r>
-                    <w:instrText xml:space="preserve"> SEQ Figure \* ARABIC </w:instrText>
-                  </w:r>
-                  <w:r>
-                    <w:fldChar w:fldCharType="separate"/>
-                  </w:r>
-                  <w:r>
-                    <w:rPr>
-                      <w:noProof/>
-                    </w:rPr>
-                    <w:t>3</w:t>
-                  </w:r>
-                  <w:r>
-                    <w:rPr>
-                      <w:noProof/>
-                    </w:rPr>
-                    <w:fldChar w:fldCharType="end"/>
-                  </w:r>
+                  <w:fldSimple w:instr=" SEQ Figure \* ARABIC ">
+                    <w:r>
+                      <w:rPr>
+                        <w:noProof/>
+                      </w:rPr>
+                      <w:t>3</w:t>
+                    </w:r>
+                  </w:fldSimple>
                   <w:r>
                     <w:t xml:space="preserve">: This figures shows the effect of time on misreporting, assessing whether survey respondents are more likely to misreport as the days since the election increase. The evidence for this effect is strongest in the 1992 and 1994 NES data for House elections. </w:t>
                   </w:r>
@@ -9486,27 +9445,14 @@
                   <w:r>
                     <w:t xml:space="preserve">Figure </w:t>
                   </w:r>
-                  <w:r>
-                    <w:fldChar w:fldCharType="begin"/>
-                  </w:r>
-                  <w:r>
-                    <w:instrText xml:space="preserve"> SEQ Figure \* ARABIC </w:instrText>
-                  </w:r>
-                  <w:r>
-                    <w:fldChar w:fldCharType="separate"/>
-                  </w:r>
-                  <w:r>
-                    <w:rPr>
-                      <w:noProof/>
-                    </w:rPr>
-                    <w:t>4</w:t>
-                  </w:r>
-                  <w:r>
-                    <w:rPr>
-                      <w:noProof/>
-                    </w:rPr>
-                    <w:fldChar w:fldCharType="end"/>
-                  </w:r>
+                  <w:fldSimple w:instr=" SEQ Figure \* ARABIC ">
+                    <w:r>
+                      <w:rPr>
+                        <w:noProof/>
+                      </w:rPr>
+                      <w:t>4</w:t>
+                    </w:r>
+                  </w:fldSimple>
                   <w:r>
                     <w:t>:  Density plots showing the variance in the estimates across 400 simulations using the four alternative approaches to modeling bias due to misreports. In this case, the partial observability model is used to generate the data, so it provides the best inferences. However, notice that the simple model and interaction model are able to remove most of the bias with a more accessible modeling strategy.</w:t>
                   </w:r>
@@ -9597,7 +9543,6 @@
       <w:pPr>
         <w:pStyle w:val="Textbody"/>
         <w:spacing w:line="360" w:lineRule="auto"/>
-        <w:ind w:firstLine="720"/>
         <w:jc w:val="left"/>
         <w:rPr>
           <w:rFonts w:cs="Times New Roman"/>
@@ -10199,171 +10144,6 @@
     </w:p>
     <w:p>
       <w:pPr>
-        <w:ind w:left="360"/>
-        <w:jc w:val="left"/>
-        <w:rPr>
-          <w:rFonts w:ascii="Times New Roman" w:hAnsi="Times New Roman"/>
-        </w:rPr>
-      </w:pPr>
-      <w:r>
-        <w:rPr>
-          <w:rFonts w:ascii="Times New Roman" w:hAnsi="Times New Roman"/>
-        </w:rPr>
-        <w:t>Although</w:t>
-      </w:r>
-      <w:r>
-        <w:rPr>
-          <w:rFonts w:ascii="Times New Roman" w:hAnsi="Times New Roman"/>
-        </w:rPr>
-        <w:t xml:space="preserve"> the partial observability model has a certain theoretical appeal, the less appealing, but easier-to-implement, simple model </w:t>
-      </w:r>
-      <w:r>
-        <w:rPr>
-          <w:rFonts w:ascii="Times New Roman" w:hAnsi="Times New Roman"/>
-        </w:rPr>
-        <w:t xml:space="preserve">performs better on an equally plausible </w:t>
-      </w:r>
-      <w:r>
-        <w:rPr>
-          <w:rFonts w:ascii="Times New Roman" w:hAnsi="Times New Roman"/>
-        </w:rPr>
-        <w:t>DGP</w:t>
-      </w:r>
-      <w:r>
-        <w:rPr>
-          <w:rFonts w:ascii="Times New Roman" w:hAnsi="Times New Roman"/>
-        </w:rPr>
-        <w:t xml:space="preserve">. </w:t>
-      </w:r>
-      <w:r>
-        <w:rPr>
-          <w:rFonts w:ascii="Times New Roman" w:hAnsi="Times New Roman"/>
-        </w:rPr>
-        <w:t xml:space="preserve">Further, even if the </w:t>
-      </w:r>
-      <w:r>
-        <w:rPr>
-          <w:rFonts w:ascii="Times New Roman" w:hAnsi="Times New Roman"/>
-        </w:rPr>
-        <w:t>partial observability</w:t>
-      </w:r>
-      <w:r>
-        <w:rPr>
-          <w:rFonts w:ascii="Times New Roman" w:hAnsi="Times New Roman"/>
-        </w:rPr>
-        <w:t xml:space="preserve"> model captures the true </w:t>
-      </w:r>
-      <w:r>
-        <w:rPr>
-          <w:rFonts w:ascii="Times New Roman" w:hAnsi="Times New Roman"/>
-        </w:rPr>
-        <w:t>DGP</w:t>
-      </w:r>
-      <w:r>
-        <w:rPr>
-          <w:rFonts w:ascii="Times New Roman" w:hAnsi="Times New Roman"/>
-        </w:rPr>
-        <w:t xml:space="preserve">, the simple approach removes most of the bias. Unless </w:t>
-      </w:r>
-      <w:r>
-        <w:rPr>
-          <w:rFonts w:ascii="Times New Roman" w:hAnsi="Times New Roman"/>
-        </w:rPr>
-        <w:t>a</w:t>
-      </w:r>
-      <w:r>
-        <w:rPr>
-          <w:rFonts w:ascii="Times New Roman" w:hAnsi="Times New Roman"/>
-        </w:rPr>
-        <w:t xml:space="preserve"> researcher has</w:t>
-      </w:r>
-      <w:r>
-        <w:rPr>
-          <w:rFonts w:ascii="Times New Roman" w:hAnsi="Times New Roman"/>
-        </w:rPr>
-        <w:t xml:space="preserve"> </w:t>
-      </w:r>
-      <w:r>
-        <w:rPr>
-          <w:rFonts w:ascii="Times New Roman" w:hAnsi="Times New Roman"/>
-        </w:rPr>
-        <w:t xml:space="preserve">strong reasons to believe that the </w:t>
-      </w:r>
-      <w:r>
-        <w:rPr>
-          <w:rFonts w:ascii="Times New Roman" w:hAnsi="Times New Roman"/>
-        </w:rPr>
-        <w:t>partial observability model</w:t>
-      </w:r>
-      <w:r>
-        <w:rPr>
-          <w:rFonts w:ascii="Times New Roman" w:hAnsi="Times New Roman"/>
-        </w:rPr>
-        <w:t xml:space="preserve"> provides a better fit to the actual </w:t>
-      </w:r>
-      <w:r>
-        <w:rPr>
-          <w:rFonts w:ascii="Times New Roman" w:hAnsi="Times New Roman"/>
-        </w:rPr>
-        <w:t>DGP</w:t>
-      </w:r>
-      <w:r>
-        <w:rPr>
-          <w:rFonts w:ascii="Times New Roman" w:hAnsi="Times New Roman"/>
-        </w:rPr>
-        <w:t xml:space="preserve"> than </w:t>
-      </w:r>
-      <w:r>
-        <w:rPr>
-          <w:rFonts w:ascii="Times New Roman" w:hAnsi="Times New Roman"/>
-        </w:rPr>
-        <w:t xml:space="preserve">does </w:t>
-      </w:r>
-      <w:r>
-        <w:rPr>
-          <w:rFonts w:ascii="Times New Roman" w:hAnsi="Times New Roman"/>
-        </w:rPr>
-        <w:t>the simple model,</w:t>
-      </w:r>
-      <w:r>
-        <w:rPr>
-          <w:rFonts w:ascii="Times New Roman" w:hAnsi="Times New Roman"/>
-        </w:rPr>
-        <w:t xml:space="preserve"> the simple approach </w:t>
-      </w:r>
-      <w:r>
-        <w:rPr>
-          <w:rFonts w:ascii="Times New Roman" w:hAnsi="Times New Roman"/>
-        </w:rPr>
-        <w:t>emerges</w:t>
-      </w:r>
-      <w:r>
-        <w:rPr>
-          <w:rFonts w:ascii="Times New Roman" w:hAnsi="Times New Roman"/>
-        </w:rPr>
-        <w:t xml:space="preserve"> as a plausible</w:t>
-      </w:r>
-      <w:r>
-        <w:rPr>
-          <w:rFonts w:ascii="Times New Roman" w:hAnsi="Times New Roman"/>
-        </w:rPr>
-        <w:t xml:space="preserve"> way to proceed</w:t>
-      </w:r>
-      <w:r>
-        <w:rPr>
-          <w:rFonts w:ascii="Times New Roman" w:hAnsi="Times New Roman"/>
-        </w:rPr>
-        <w:t xml:space="preserve"> based on these simulations</w:t>
-      </w:r>
-      <w:r>
-        <w:rPr>
-          <w:rFonts w:ascii="Times New Roman" w:hAnsi="Times New Roman"/>
-        </w:rPr>
-        <w:t>.</w:t>
-      </w:r>
-    </w:p>
-    <w:p>
-      <w:pPr>
         <w:pStyle w:val="Textbody"/>
         <w:spacing w:line="360" w:lineRule="auto"/>
         <w:jc w:val="left"/>
@@ -10371,23 +10151,14 @@
           <w:rFonts w:cs="Times New Roman"/>
         </w:rPr>
       </w:pPr>
-    </w:p>
-    <w:p>
-      <w:pPr>
-        <w:pStyle w:val="Textbody"/>
-        <w:keepNext/>
-        <w:spacing w:line="360" w:lineRule="auto"/>
-        <w:jc w:val="left"/>
-      </w:pPr>
       <w:r>
         <w:rPr>
           <w:rFonts w:cs="Times New Roman"/>
           <w:noProof/>
           <w:lang w:eastAsia="en-US" w:bidi="ar-SA"/>
         </w:rPr>
-        <w:lastRenderedPageBreak/>
         <w:drawing>
-          <wp:inline distT="0" distB="0" distL="0" distR="0" wp14:anchorId="558D7CF9" wp14:editId="1ED9897E">
+          <wp:inline distT="0" distB="0" distL="0" distR="0" wp14:anchorId="6898342E" wp14:editId="7C1146A3">
             <wp:extent cx="5943600" cy="1114425"/>
             <wp:effectExtent l="0" t="0" r="0" b="0"/>
             <wp:docPr id="5" name="Picture 5"/>
@@ -10437,58 +10208,342 @@
           <w:rFonts w:cs="Lohit Hindi"/>
         </w:rPr>
       </w:pPr>
-      <w:bookmarkStart w:id="1" w:name="_Ref246746534"/>
+      <w:bookmarkStart w:id="0" w:name="_Ref246746534"/>
       <w:r>
         <w:t xml:space="preserve">Figure </w:t>
       </w:r>
-      <w:r>
+      <w:fldSimple w:instr=" SEQ Figure \* ARABIC ">
+        <w:r>
+          <w:rPr>
+            <w:noProof/>
+          </w:rPr>
+          <w:t>5</w:t>
+        </w:r>
+      </w:fldSimple>
+      <w:bookmarkEnd w:id="0"/>
+      <w:r>
+        <w:t xml:space="preserve">: </w:t>
+      </w:r>
+      <w:r>
+        <w:t xml:space="preserve">Density plots showing the variance in the estimates across 400 simulations using the four alternative approaches to modeling bias due to misreports. </w:t>
+      </w:r>
+      <w:r>
+        <w:t xml:space="preserve"> None of the models exactly matches the true data-generating process, though the process is substantively reasonable. </w:t>
+      </w:r>
+      <w:r>
+        <w:t xml:space="preserve">In this case, the partial observability model </w:t>
+      </w:r>
+      <w:r>
+        <w:t>provides a nice match to a particular theory about how the process might work, but this approach actually makes the inferences worse. Notice, though,</w:t>
+      </w:r>
+      <w:r>
+        <w:t xml:space="preserve"> that the simple model and interaction model are able to remove most of the bias with a more accessible modeling strategy.</w:t>
+      </w:r>
+    </w:p>
+    <w:p>
+      <w:pPr>
+        <w:pStyle w:val="Textbody"/>
+        <w:spacing w:line="360" w:lineRule="auto"/>
+        <w:jc w:val="left"/>
+        <w:rPr>
+          <w:rFonts w:cs="Times New Roman"/>
+        </w:rPr>
+      </w:pPr>
+    </w:p>
+    <w:p>
+      <w:pPr>
+        <w:pStyle w:val="Heading3"/>
+      </w:pPr>
+      <w:r>
+        <w:t>Simulation Study #3: There Is No Misreporting</w:t>
+      </w:r>
+    </w:p>
+    <w:p>
+      <w:pPr>
+        <w:rPr>
+          <w:rFonts w:ascii="Times New Roman" w:hAnsi="Times New Roman" w:cs="Times New Roman"/>
+        </w:rPr>
+      </w:pPr>
+      <w:r>
+        <w:rPr>
+          <w:rFonts w:ascii="Times New Roman" w:hAnsi="Times New Roman" w:cs="Times New Roman"/>
+        </w:rPr>
+        <w:t xml:space="preserve">In the third simulation study, we examine the behavior of the model when there is no misreporting, that is, when the naïve model is correct. In addition to accounting for misreporting when it is present, we would prefer our models not point toward and incorrectly adjust for misreporting when none is present. Thus, we would expect that each approach would offer unbiased estimates of the effect of interest, especially since the all approaches can represent a scenario in which there is no misreporting. </w:t>
+      </w:r>
+      <w:r>
+        <w:rPr>
+          <w:rFonts w:ascii="Times New Roman" w:hAnsi="Times New Roman" w:cs="Times New Roman"/>
+        </w:rPr>
         <w:fldChar w:fldCharType="begin"/>
       </w:r>
       <w:r>
-        <w:instrText xml:space="preserve"> SEQ Figure \* ARABIC </w:instrText>
-      </w:r>
-      <w:r>
+        <w:rPr>
+          <w:rFonts w:ascii="Times New Roman" w:hAnsi="Times New Roman" w:cs="Times New Roman"/>
+        </w:rPr>
+        <w:instrText xml:space="preserve"> REF _Ref259430789 </w:instrText>
+      </w:r>
+      <w:r>
+        <w:rPr>
+          <w:rFonts w:ascii="Times New Roman" w:hAnsi="Times New Roman" w:cs="Times New Roman"/>
+        </w:rPr>
         <w:fldChar w:fldCharType="separate"/>
       </w:r>
       <w:r>
         <w:rPr>
+          <w:rFonts w:ascii="Times New Roman" w:hAnsi="Times New Roman" w:cs="Times New Roman"/>
+        </w:rPr>
+        <w:t xml:space="preserve">Figure </w:t>
+      </w:r>
+      <w:r>
+        <w:rPr>
+          <w:rFonts w:ascii="Times New Roman" w:hAnsi="Times New Roman" w:cs="Times New Roman"/>
           <w:noProof/>
         </w:rPr>
-        <w:t>5</w:t>
-      </w:r>
-      <w:r>
-        <w:rPr>
-          <w:noProof/>
+        <w:t>6</w:t>
+      </w:r>
+      <w:r>
+        <w:rPr>
+          <w:rFonts w:ascii="Times New Roman" w:hAnsi="Times New Roman" w:cs="Times New Roman"/>
+          <w:lang w:bidi="hi-IN"/>
         </w:rPr>
         <w:fldChar w:fldCharType="end"/>
       </w:r>
+      <w:r>
+        <w:rPr>
+          <w:rFonts w:ascii="Times New Roman" w:hAnsi="Times New Roman" w:cs="Times New Roman"/>
+        </w:rPr>
+        <w:t xml:space="preserve"> presents the estimates from the 400 simulated data sets.</w:t>
+      </w:r>
+    </w:p>
+    <w:p>
+      <w:pPr>
+        <w:pStyle w:val="ListParagraph"/>
+        <w:numPr>
+          <w:ilvl w:val="0"/>
+          <w:numId w:val="28"/>
+        </w:numPr>
+        <w:rPr>
+          <w:rFonts w:ascii="Times New Roman" w:hAnsi="Times New Roman" w:cs="Times New Roman"/>
+          <w:lang w:bidi="hi-IN"/>
+        </w:rPr>
+      </w:pPr>
+      <w:r>
+        <w:rPr>
+          <w:rFonts w:ascii="Times New Roman" w:hAnsi="Times New Roman" w:cs="Times New Roman"/>
+          <w:lang w:bidi="hi-IN"/>
+        </w:rPr>
+        <w:t>Notice first that the naïve model, which is the correct model in this simulation, offers a relatively unbiased an efficient estimate of the effect of interest. The average estimate across the 400 simulated data sets is 0.1 for the naïve mode—exactly on target—with a standard deviation of 0.2.</w:t>
+      </w:r>
+    </w:p>
+    <w:p>
+      <w:pPr>
+        <w:pStyle w:val="ListParagraph"/>
+        <w:numPr>
+          <w:ilvl w:val="0"/>
+          <w:numId w:val="28"/>
+        </w:numPr>
+        <w:rPr>
+          <w:rFonts w:ascii="Times New Roman" w:hAnsi="Times New Roman" w:cs="Times New Roman"/>
+          <w:lang w:bidi="hi-IN"/>
+        </w:rPr>
+      </w:pPr>
+      <w:r>
+        <w:rPr>
+          <w:rFonts w:ascii="Times New Roman" w:hAnsi="Times New Roman" w:cs="Times New Roman"/>
+          <w:lang w:bidi="hi-IN"/>
+        </w:rPr>
+        <w:t xml:space="preserve">The simple model performs comparably well. Since time is not related to self-reported vote choice, this model includes one too many variables, but the estimate is comparable to the naïve model with an average estimate of 0.1 and a standard deviation of 0.2. </w:t>
+      </w:r>
+    </w:p>
+    <w:p>
+      <w:pPr>
+        <w:pStyle w:val="ListParagraph"/>
+        <w:numPr>
+          <w:ilvl w:val="0"/>
+          <w:numId w:val="28"/>
+        </w:numPr>
+        <w:rPr>
+          <w:rFonts w:ascii="Times New Roman" w:hAnsi="Times New Roman" w:cs="Times New Roman"/>
+          <w:lang w:bidi="hi-IN"/>
+        </w:rPr>
+      </w:pPr>
+      <w:r>
+        <w:rPr>
+          <w:rFonts w:ascii="Times New Roman" w:hAnsi="Times New Roman" w:cs="Times New Roman"/>
+          <w:lang w:bidi="hi-IN"/>
+        </w:rPr>
+        <w:t>Even though the interaction model offers a relatively unbiased estimate of the effect of interest, it is much less efficient than the other three approaches. The average estimate across the 400 simulated data sets is 0.2, but the standard deviation jumps to 0.5, more than double the others.</w:t>
+      </w:r>
+    </w:p>
+    <w:p>
+      <w:pPr>
+        <w:pStyle w:val="ListParagraph"/>
+        <w:numPr>
+          <w:ilvl w:val="0"/>
+          <w:numId w:val="28"/>
+        </w:numPr>
+        <w:rPr>
+          <w:rFonts w:ascii="Times New Roman" w:hAnsi="Times New Roman" w:cs="Times New Roman"/>
+          <w:lang w:bidi="hi-IN"/>
+        </w:rPr>
+      </w:pPr>
+      <w:r>
+        <w:rPr>
+          <w:rFonts w:ascii="Times New Roman" w:hAnsi="Times New Roman" w:cs="Times New Roman"/>
+          <w:lang w:bidi="hi-IN"/>
+        </w:rPr>
+        <w:t>The performance of the partial observability model is comparable to the simple model and naïve model. Although it includes a more theoretically-nuanced structure and also includes one variable too many, the average estimate is also 0.1 across the 400 simulated data sets with a standard deviation of 0.2.</w:t>
+      </w:r>
+    </w:p>
+    <w:p>
+      <w:pPr>
+        <w:pStyle w:val="Textbody"/>
+        <w:jc w:val="left"/>
+        <w:rPr>
+          <w:lang w:bidi="en-US"/>
+        </w:rPr>
+      </w:pPr>
+      <w:r>
+        <w:drawing>
+          <wp:inline distT="0" distB="0" distL="0" distR="0" wp14:anchorId="0715CD4D" wp14:editId="6A71C249">
+            <wp:extent cx="5943600" cy="1117600"/>
+            <wp:effectExtent l="0" t="0" r="0" b="0"/>
+            <wp:docPr id="13" name="Picture 13" descr="Macintosh HD:Users:rcrainey:Dropbox:Projects:Misreports:Figures:sims_pobs_no_misreports.pdf"/>
+            <wp:cNvGraphicFramePr>
+              <a:graphicFrameLocks xmlns:a="http://schemas.openxmlformats.org/drawingml/2006/main" noChangeAspect="1"/>
+            </wp:cNvGraphicFramePr>
+            <a:graphic xmlns:a="http://schemas.openxmlformats.org/drawingml/2006/main">
+              <a:graphicData uri="http://schemas.openxmlformats.org/drawingml/2006/picture">
+                <pic:pic xmlns:pic="http://schemas.openxmlformats.org/drawingml/2006/picture">
+                  <pic:nvPicPr>
+                    <pic:cNvPr id="0" name="Picture 1" descr="Macintosh HD:Users:rcrainey:Dropbox:Projects:Misreports:Figures:sims_pobs_no_misreports.pdf"/>
+                    <pic:cNvPicPr>
+                      <a:picLocks noChangeAspect="1" noChangeArrowheads="1"/>
+                    </pic:cNvPicPr>
+                  </pic:nvPicPr>
+                  <pic:blipFill>
+                    <a:blip r:embed="rId15">
+                      <a:extLst>
+                        <a:ext uri="{28A0092B-C50C-407E-A947-70E740481C1C}">
+                          <a14:useLocalDpi xmlns:a14="http://schemas.microsoft.com/office/drawing/2010/main" val="0"/>
+                        </a:ext>
+                      </a:extLst>
+                    </a:blip>
+                    <a:srcRect/>
+                    <a:stretch>
+                      <a:fillRect/>
+                    </a:stretch>
+                  </pic:blipFill>
+                  <pic:spPr bwMode="auto">
+                    <a:xfrm>
+                      <a:off x="0" y="0"/>
+                      <a:ext cx="5943600" cy="1117600"/>
+                    </a:xfrm>
+                    <a:prstGeom prst="rect">
+                      <a:avLst/>
+                    </a:prstGeom>
+                    <a:noFill/>
+                    <a:ln>
+                      <a:noFill/>
+                    </a:ln>
+                  </pic:spPr>
+                </pic:pic>
+              </a:graphicData>
+            </a:graphic>
+          </wp:inline>
+        </w:drawing>
+      </w:r>
+    </w:p>
+    <w:p>
+      <w:pPr>
+        <w:pStyle w:val="Caption"/>
+      </w:pPr>
+      <w:bookmarkStart w:id="1" w:name="_Ref259430789"/>
+      <w:r>
+        <w:t xml:space="preserve">Figure </w:t>
+      </w:r>
+      <w:fldSimple w:instr=" SEQ Figure \* ARABIC ">
+        <w:r>
+          <w:rPr>
+            <w:noProof/>
+          </w:rPr>
+          <w:t>6</w:t>
+        </w:r>
+      </w:fldSimple>
       <w:bookmarkEnd w:id="1"/>
       <w:r>
-        <w:t xml:space="preserve">: </w:t>
-      </w:r>
-      <w:r>
-        <w:t xml:space="preserve">Density plots showing the variance in the estimates across 400 simulations using the four alternative approaches to modeling bias due to misreports. </w:t>
-      </w:r>
-      <w:r>
-        <w:t xml:space="preserve"> None of the models exactly matches the true data-generating process, though the process is substantively reasonable. </w:t>
-      </w:r>
-      <w:r>
-        <w:t xml:space="preserve">In this case, the partial observability model </w:t>
-      </w:r>
-      <w:r>
-        <w:t xml:space="preserve">provides a nice </w:t>
-      </w:r>
-      <w:r>
-        <w:t xml:space="preserve">match </w:t>
-      </w:r>
-      <w:r>
-        <w:t>t</w:t>
-      </w:r>
-      <w:r>
-        <w:t>o a particular theory about how the process might work, but this approach actually makes the inferences worse. Notice, though,</w:t>
-      </w:r>
-      <w:r>
-        <w:t xml:space="preserve"> that the simple model and interaction model are able to remove most of the bias with a more accessible modeling strategy.</w:t>
+        <w:t>: Density plots showing the variance in the estimates across 400 simulations using the four alternative approaches to modeling bias due to misreports.  In this situation, there is no misreporting, so each approach should offer an unbiased estimate of the true effect. Notice that the simple model and the partial observability model offer unbiased estimates and efficiency similar to the naïve model.</w:t>
+      </w:r>
+    </w:p>
+    <w:p>
+      <w:pPr>
+        <w:ind w:firstLine="720"/>
+        <w:jc w:val="left"/>
+        <w:rPr>
+          <w:rFonts w:ascii="Times New Roman" w:hAnsi="Times New Roman"/>
+        </w:rPr>
+      </w:pPr>
+      <w:bookmarkStart w:id="2" w:name="_GoBack"/>
+      <w:bookmarkEnd w:id="2"/>
+      <w:r>
+        <w:rPr>
+          <w:rFonts w:ascii="Times New Roman" w:hAnsi="Times New Roman"/>
+        </w:rPr>
+        <w:t>Although</w:t>
+      </w:r>
+      <w:r>
+        <w:rPr>
+          <w:rFonts w:ascii="Times New Roman" w:hAnsi="Times New Roman"/>
+        </w:rPr>
+        <w:t xml:space="preserve"> the partial observability model has a certain theoretical appeal, the less appealing, but easier-to-implement, simple model </w:t>
+      </w:r>
+      <w:r>
+        <w:rPr>
+          <w:rFonts w:ascii="Times New Roman" w:hAnsi="Times New Roman"/>
+        </w:rPr>
+        <w:t>performs better on an equally plausible DGP</w:t>
+      </w:r>
+      <w:r>
+        <w:rPr>
+          <w:rFonts w:ascii="Times New Roman" w:hAnsi="Times New Roman"/>
+        </w:rPr>
+        <w:t xml:space="preserve">. </w:t>
+      </w:r>
+      <w:r>
+        <w:rPr>
+          <w:rFonts w:ascii="Times New Roman" w:hAnsi="Times New Roman"/>
+        </w:rPr>
+        <w:t>Further, even if the partial observability model captures the true DGP, the simple approach removes most of the bias. Unless a researcher has</w:t>
+      </w:r>
+      <w:r>
+        <w:rPr>
+          <w:rFonts w:ascii="Times New Roman" w:hAnsi="Times New Roman"/>
+        </w:rPr>
+        <w:t xml:space="preserve"> </w:t>
+      </w:r>
+      <w:r>
+        <w:rPr>
+          <w:rFonts w:ascii="Times New Roman" w:hAnsi="Times New Roman"/>
+        </w:rPr>
+        <w:t>strong reasons to believe that the partial observability model provides a better fit to the actual DGP than does the simple model,</w:t>
+      </w:r>
+      <w:r>
+        <w:rPr>
+          <w:rFonts w:ascii="Times New Roman" w:hAnsi="Times New Roman"/>
+        </w:rPr>
+        <w:t xml:space="preserve"> the simple approach </w:t>
+      </w:r>
+      <w:r>
+        <w:rPr>
+          <w:rFonts w:ascii="Times New Roman" w:hAnsi="Times New Roman"/>
+        </w:rPr>
+        <w:t>emerges as a plausible way to proceed based on these simulations</w:t>
+      </w:r>
+      <w:r>
+        <w:rPr>
+          <w:rFonts w:ascii="Times New Roman" w:hAnsi="Times New Roman"/>
+        </w:rPr>
+        <w:t>.</w:t>
       </w:r>
     </w:p>
     <w:p>
@@ -11055,7 +11110,7 @@
                     <pic:cNvPicPr/>
                   </pic:nvPicPr>
                   <pic:blipFill>
-                    <a:blip r:embed="rId15">
+                    <a:blip r:embed="rId16">
                       <a:extLst>
                         <a:ext uri="{28A0092B-C50C-407E-A947-70E740481C1C}">
                           <a14:useLocalDpi xmlns:a14="http://schemas.microsoft.com/office/drawing/2010/main" val="0"/>
@@ -11093,27 +11148,14 @@
       <w:r>
         <w:t xml:space="preserve">Figure </w:t>
       </w:r>
-      <w:r>
-        <w:fldChar w:fldCharType="begin"/>
-      </w:r>
-      <w:r>
-        <w:instrText xml:space="preserve"> SEQ Figure \* ARABIC </w:instrText>
-      </w:r>
-      <w:r>
-        <w:fldChar w:fldCharType="separate"/>
-      </w:r>
-      <w:r>
-        <w:rPr>
-          <w:noProof/>
-        </w:rPr>
-        <w:t>6</w:t>
-      </w:r>
-      <w:r>
-        <w:rPr>
-          <w:noProof/>
-        </w:rPr>
-        <w:fldChar w:fldCharType="end"/>
-      </w:r>
+      <w:fldSimple w:instr=" SEQ Figure \* ARABIC ">
+        <w:r>
+          <w:rPr>
+            <w:noProof/>
+          </w:rPr>
+          <w:t>6</w:t>
+        </w:r>
+      </w:fldSimple>
       <w:r>
         <w:t xml:space="preserve">: This figure compares the inferences </w:t>
       </w:r>
@@ -11479,108 +11521,6 @@
                 <pic:pic xmlns:pic="http://schemas.openxmlformats.org/drawingml/2006/picture">
                   <pic:nvPicPr>
                     <pic:cNvPr id="0" name="Picture 1" descr="Macintosh HD:Users:rcrainey:Dropbox:Modeling Self-Reported Vote Choice:Figures:incumbency_rep.pdf"/>
-                    <pic:cNvPicPr>
-                      <a:picLocks noChangeAspect="1" noChangeArrowheads="1"/>
-                    </pic:cNvPicPr>
-                  </pic:nvPicPr>
-                  <pic:blipFill>
-                    <a:blip r:embed="rId16">
-                      <a:extLst>
-                        <a:ext uri="{28A0092B-C50C-407E-A947-70E740481C1C}">
-                          <a14:useLocalDpi xmlns:a14="http://schemas.microsoft.com/office/drawing/2010/main" val="0"/>
-                        </a:ext>
-                      </a:extLst>
-                    </a:blip>
-                    <a:srcRect/>
-                    <a:stretch>
-                      <a:fillRect/>
-                    </a:stretch>
-                  </pic:blipFill>
-                  <pic:spPr bwMode="auto">
-                    <a:xfrm>
-                      <a:off x="0" y="0"/>
-                      <a:ext cx="5943600" cy="1981200"/>
-                    </a:xfrm>
-                    <a:prstGeom prst="rect">
-                      <a:avLst/>
-                    </a:prstGeom>
-                    <a:noFill/>
-                    <a:ln>
-                      <a:noFill/>
-                    </a:ln>
-                  </pic:spPr>
-                </pic:pic>
-              </a:graphicData>
-            </a:graphic>
-          </wp:inline>
-        </w:drawing>
-      </w:r>
-    </w:p>
-    <w:p>
-      <w:pPr>
-        <w:pStyle w:val="Caption"/>
-      </w:pPr>
-      <w:r>
-        <w:t xml:space="preserve">Figure </w:t>
-      </w:r>
-      <w:r>
-        <w:fldChar w:fldCharType="begin"/>
-      </w:r>
-      <w:r>
-        <w:instrText xml:space="preserve"> SEQ Figure \* ARABIC </w:instrText>
-      </w:r>
-      <w:r>
-        <w:fldChar w:fldCharType="separate"/>
-      </w:r>
-      <w:r>
-        <w:rPr>
-          <w:noProof/>
-        </w:rPr>
-        <w:t>7</w:t>
-      </w:r>
-      <w:r>
-        <w:rPr>
-          <w:noProof/>
-        </w:rPr>
-        <w:fldChar w:fldCharType="end"/>
-      </w:r>
-      <w:r>
-        <w:t xml:space="preserve">: </w:t>
-      </w:r>
-      <w:r>
-        <w:t xml:space="preserve">This figure compares the inferences about the effect of Republican incumbency from each of our four proposed models of vote choice. The exit poll estimate represents the approximately correct inference. </w:t>
-      </w:r>
-      <w:r>
-        <w:t>Considering</w:t>
-      </w:r>
-      <w:r>
-        <w:t xml:space="preserve"> the NES data, notice that the partial observability model performs the worst among the three models that attempt to correct for misreports. There is little bias to correct in the SES data.</w:t>
-      </w:r>
-    </w:p>
-    <w:p>
-      <w:pPr>
-        <w:keepNext/>
-        <w:spacing w:line="276" w:lineRule="auto"/>
-      </w:pPr>
-      <w:r>
-        <w:rPr>
-          <w:noProof/>
-          <w:lang w:bidi="ar-SA"/>
-        </w:rPr>
-        <w:lastRenderedPageBreak/>
-        <w:drawing>
-          <wp:inline distT="0" distB="0" distL="0" distR="0" wp14:anchorId="1D093557" wp14:editId="760057C3">
-            <wp:extent cx="5943600" cy="1981200"/>
-            <wp:effectExtent l="0" t="0" r="0" b="0"/>
-            <wp:docPr id="4" name="Picture 4" descr="Macintosh HD:Users:rcrainey:Dropbox:Modeling Self-Reported Vote Choice:Figures:incumbency_dem.pdf"/>
-            <wp:cNvGraphicFramePr>
-              <a:graphicFrameLocks xmlns:a="http://schemas.openxmlformats.org/drawingml/2006/main" noChangeAspect="1"/>
-            </wp:cNvGraphicFramePr>
-            <a:graphic xmlns:a="http://schemas.openxmlformats.org/drawingml/2006/main">
-              <a:graphicData uri="http://schemas.openxmlformats.org/drawingml/2006/picture">
-                <pic:pic xmlns:pic="http://schemas.openxmlformats.org/drawingml/2006/picture">
-                  <pic:nvPicPr>
-                    <pic:cNvPr id="0" name="Picture 2" descr="Macintosh HD:Users:rcrainey:Dropbox:Modeling Self-Reported Vote Choice:Figures:incumbency_dem.pdf"/>
                     <pic:cNvPicPr>
                       <a:picLocks noChangeAspect="1" noChangeArrowheads="1"/>
                     </pic:cNvPicPr>
@@ -11625,27 +11565,103 @@
       <w:r>
         <w:t xml:space="preserve">Figure </w:t>
       </w:r>
-      <w:r>
-        <w:fldChar w:fldCharType="begin"/>
-      </w:r>
-      <w:r>
-        <w:instrText xml:space="preserve"> SEQ Figure \* ARABIC </w:instrText>
-      </w:r>
-      <w:r>
-        <w:fldChar w:fldCharType="separate"/>
-      </w:r>
+      <w:fldSimple w:instr=" SEQ Figure \* ARABIC ">
+        <w:r>
+          <w:rPr>
+            <w:noProof/>
+          </w:rPr>
+          <w:t>7</w:t>
+        </w:r>
+      </w:fldSimple>
+      <w:r>
+        <w:t xml:space="preserve">: </w:t>
+      </w:r>
+      <w:r>
+        <w:t xml:space="preserve">This figure compares the inferences about the effect of Republican incumbency from each of our four proposed models of vote choice. The exit poll estimate represents the approximately correct inference. </w:t>
+      </w:r>
+      <w:r>
+        <w:t>Considering</w:t>
+      </w:r>
+      <w:r>
+        <w:t xml:space="preserve"> the NES data, notice that the partial observability model performs the worst among the three models that attempt to correct for misreports. There is little bias to correct in the SES data.</w:t>
+      </w:r>
+    </w:p>
+    <w:p>
+      <w:pPr>
+        <w:keepNext/>
+        <w:spacing w:line="276" w:lineRule="auto"/>
+      </w:pPr>
       <w:r>
         <w:rPr>
           <w:noProof/>
-        </w:rPr>
-        <w:t>8</w:t>
-      </w:r>
-      <w:r>
-        <w:rPr>
-          <w:noProof/>
-        </w:rPr>
-        <w:fldChar w:fldCharType="end"/>
-      </w:r>
+          <w:lang w:bidi="ar-SA"/>
+        </w:rPr>
+        <w:lastRenderedPageBreak/>
+        <w:drawing>
+          <wp:inline distT="0" distB="0" distL="0" distR="0" wp14:anchorId="1D093557" wp14:editId="760057C3">
+            <wp:extent cx="5943600" cy="1981200"/>
+            <wp:effectExtent l="0" t="0" r="0" b="0"/>
+            <wp:docPr id="4" name="Picture 4" descr="Macintosh HD:Users:rcrainey:Dropbox:Modeling Self-Reported Vote Choice:Figures:incumbency_dem.pdf"/>
+            <wp:cNvGraphicFramePr>
+              <a:graphicFrameLocks xmlns:a="http://schemas.openxmlformats.org/drawingml/2006/main" noChangeAspect="1"/>
+            </wp:cNvGraphicFramePr>
+            <a:graphic xmlns:a="http://schemas.openxmlformats.org/drawingml/2006/main">
+              <a:graphicData uri="http://schemas.openxmlformats.org/drawingml/2006/picture">
+                <pic:pic xmlns:pic="http://schemas.openxmlformats.org/drawingml/2006/picture">
+                  <pic:nvPicPr>
+                    <pic:cNvPr id="0" name="Picture 2" descr="Macintosh HD:Users:rcrainey:Dropbox:Modeling Self-Reported Vote Choice:Figures:incumbency_dem.pdf"/>
+                    <pic:cNvPicPr>
+                      <a:picLocks noChangeAspect="1" noChangeArrowheads="1"/>
+                    </pic:cNvPicPr>
+                  </pic:nvPicPr>
+                  <pic:blipFill>
+                    <a:blip r:embed="rId18">
+                      <a:extLst>
+                        <a:ext uri="{28A0092B-C50C-407E-A947-70E740481C1C}">
+                          <a14:useLocalDpi xmlns:a14="http://schemas.microsoft.com/office/drawing/2010/main" val="0"/>
+                        </a:ext>
+                      </a:extLst>
+                    </a:blip>
+                    <a:srcRect/>
+                    <a:stretch>
+                      <a:fillRect/>
+                    </a:stretch>
+                  </pic:blipFill>
+                  <pic:spPr bwMode="auto">
+                    <a:xfrm>
+                      <a:off x="0" y="0"/>
+                      <a:ext cx="5943600" cy="1981200"/>
+                    </a:xfrm>
+                    <a:prstGeom prst="rect">
+                      <a:avLst/>
+                    </a:prstGeom>
+                    <a:noFill/>
+                    <a:ln>
+                      <a:noFill/>
+                    </a:ln>
+                  </pic:spPr>
+                </pic:pic>
+              </a:graphicData>
+            </a:graphic>
+          </wp:inline>
+        </w:drawing>
+      </w:r>
+    </w:p>
+    <w:p>
+      <w:pPr>
+        <w:pStyle w:val="Caption"/>
+      </w:pPr>
+      <w:r>
+        <w:t xml:space="preserve">Figure </w:t>
+      </w:r>
+      <w:fldSimple w:instr=" SEQ Figure \* ARABIC ">
+        <w:r>
+          <w:rPr>
+            <w:noProof/>
+          </w:rPr>
+          <w:t>8</w:t>
+        </w:r>
+      </w:fldSimple>
       <w:r>
         <w:t xml:space="preserve">: </w:t>
       </w:r>
@@ -24621,7 +24637,7 @@
       </w:r>
     </w:p>
     <w:sectPr>
-      <w:footerReference w:type="default" r:id="rId18"/>
+      <w:footerReference w:type="default" r:id="rId19"/>
       <w:pgSz w:w="12240" w:h="15840"/>
       <w:pgMar w:top="1440" w:right="1440" w:bottom="1440" w:left="1440" w:header="720" w:footer="720" w:gutter="0"/>
       <w:cols w:space="720"/>
@@ -24684,7 +24700,7 @@
           <w:rPr>
             <w:noProof/>
           </w:rPr>
-          <w:t>9</w:t>
+          <w:t>21</w:t>
         </w:r>
         <w:r>
           <w:rPr>
@@ -26143,6 +26159,92 @@
     </w:lvl>
   </w:abstractNum>
   <w:abstractNum w:abstractNumId="1">
+    <w:nsid w:val="006F4BB7"/>
+    <w:multiLevelType w:val="hybridMultilevel"/>
+    <w:tmpl w:val="83EC6D00"/>
+    <w:lvl w:ilvl="0" w:tplc="0409000F">
+      <w:start w:val="1"/>
+      <w:numFmt w:val="decimal"/>
+      <w:lvlText w:val="%1."/>
+      <w:lvlJc w:val="left"/>
+      <w:pPr>
+        <w:ind w:left="720" w:hanging="360"/>
+      </w:pPr>
+    </w:lvl>
+    <w:lvl w:ilvl="1" w:tplc="04090019" w:tentative="1">
+      <w:start w:val="1"/>
+      <w:numFmt w:val="lowerLetter"/>
+      <w:lvlText w:val="%2."/>
+      <w:lvlJc w:val="left"/>
+      <w:pPr>
+        <w:ind w:left="1440" w:hanging="360"/>
+      </w:pPr>
+    </w:lvl>
+    <w:lvl w:ilvl="2" w:tplc="0409001B" w:tentative="1">
+      <w:start w:val="1"/>
+      <w:numFmt w:val="lowerRoman"/>
+      <w:lvlText w:val="%3."/>
+      <w:lvlJc w:val="right"/>
+      <w:pPr>
+        <w:ind w:left="2160" w:hanging="180"/>
+      </w:pPr>
+    </w:lvl>
+    <w:lvl w:ilvl="3" w:tplc="0409000F" w:tentative="1">
+      <w:start w:val="1"/>
+      <w:numFmt w:val="decimal"/>
+      <w:lvlText w:val="%4."/>
+      <w:lvlJc w:val="left"/>
+      <w:pPr>
+        <w:ind w:left="2880" w:hanging="360"/>
+      </w:pPr>
+    </w:lvl>
+    <w:lvl w:ilvl="4" w:tplc="04090019" w:tentative="1">
+      <w:start w:val="1"/>
+      <w:numFmt w:val="lowerLetter"/>
+      <w:lvlText w:val="%5."/>
+      <w:lvlJc w:val="left"/>
+      <w:pPr>
+        <w:ind w:left="3600" w:hanging="360"/>
+      </w:pPr>
+    </w:lvl>
+    <w:lvl w:ilvl="5" w:tplc="0409001B" w:tentative="1">
+      <w:start w:val="1"/>
+      <w:numFmt w:val="lowerRoman"/>
+      <w:lvlText w:val="%6."/>
+      <w:lvlJc w:val="right"/>
+      <w:pPr>
+        <w:ind w:left="4320" w:hanging="180"/>
+      </w:pPr>
+    </w:lvl>
+    <w:lvl w:ilvl="6" w:tplc="0409000F" w:tentative="1">
+      <w:start w:val="1"/>
+      <w:numFmt w:val="decimal"/>
+      <w:lvlText w:val="%7."/>
+      <w:lvlJc w:val="left"/>
+      <w:pPr>
+        <w:ind w:left="5040" w:hanging="360"/>
+      </w:pPr>
+    </w:lvl>
+    <w:lvl w:ilvl="7" w:tplc="04090019" w:tentative="1">
+      <w:start w:val="1"/>
+      <w:numFmt w:val="lowerLetter"/>
+      <w:lvlText w:val="%8."/>
+      <w:lvlJc w:val="left"/>
+      <w:pPr>
+        <w:ind w:left="5760" w:hanging="360"/>
+      </w:pPr>
+    </w:lvl>
+    <w:lvl w:ilvl="8" w:tplc="0409001B" w:tentative="1">
+      <w:start w:val="1"/>
+      <w:numFmt w:val="lowerRoman"/>
+      <w:lvlText w:val="%9."/>
+      <w:lvlJc w:val="right"/>
+      <w:pPr>
+        <w:ind w:left="6480" w:hanging="180"/>
+      </w:pPr>
+    </w:lvl>
+  </w:abstractNum>
+  <w:abstractNum w:abstractNumId="2">
     <w:nsid w:val="0BED251A"/>
     <w:multiLevelType w:val="multilevel"/>
     <w:tmpl w:val="107220C8"/>
@@ -26201,7 +26303,7 @@
       <w:lvlJc w:val="left"/>
     </w:lvl>
   </w:abstractNum>
-  <w:abstractNum w:abstractNumId="2">
+  <w:abstractNum w:abstractNumId="3">
     <w:nsid w:val="0D007A5D"/>
     <w:multiLevelType w:val="hybridMultilevel"/>
     <w:tmpl w:val="42D2E8DE"/>
@@ -26287,7 +26389,7 @@
       </w:pPr>
     </w:lvl>
   </w:abstractNum>
-  <w:abstractNum w:abstractNumId="3">
+  <w:abstractNum w:abstractNumId="4">
     <w:nsid w:val="0D954E60"/>
     <w:multiLevelType w:val="hybridMultilevel"/>
     <w:tmpl w:val="000C26A4"/>
@@ -26373,7 +26475,7 @@
       </w:pPr>
     </w:lvl>
   </w:abstractNum>
-  <w:abstractNum w:abstractNumId="4">
+  <w:abstractNum w:abstractNumId="5">
     <w:nsid w:val="0ED5436F"/>
     <w:multiLevelType w:val="multilevel"/>
     <w:tmpl w:val="967815D6"/>
@@ -26432,7 +26534,7 @@
       <w:lvlJc w:val="left"/>
     </w:lvl>
   </w:abstractNum>
-  <w:abstractNum w:abstractNumId="5">
+  <w:abstractNum w:abstractNumId="6">
     <w:nsid w:val="0F2527F5"/>
     <w:multiLevelType w:val="hybridMultilevel"/>
     <w:tmpl w:val="3F0ABB60"/>
@@ -26518,7 +26620,7 @@
       </w:pPr>
     </w:lvl>
   </w:abstractNum>
-  <w:abstractNum w:abstractNumId="6">
+  <w:abstractNum w:abstractNumId="7">
     <w:nsid w:val="0F834B1A"/>
     <w:multiLevelType w:val="multilevel"/>
     <w:tmpl w:val="F6D052FA"/>
@@ -26577,7 +26679,7 @@
       <w:lvlJc w:val="left"/>
     </w:lvl>
   </w:abstractNum>
-  <w:abstractNum w:abstractNumId="7">
+  <w:abstractNum w:abstractNumId="8">
     <w:nsid w:val="121B4435"/>
     <w:multiLevelType w:val="hybridMultilevel"/>
     <w:tmpl w:val="F168A356"/>
@@ -26663,7 +26765,7 @@
       </w:pPr>
     </w:lvl>
   </w:abstractNum>
-  <w:abstractNum w:abstractNumId="8">
+  <w:abstractNum w:abstractNumId="9">
     <w:nsid w:val="13D03572"/>
     <w:multiLevelType w:val="hybridMultilevel"/>
     <w:tmpl w:val="494EA04E"/>
@@ -26749,7 +26851,93 @@
       </w:pPr>
     </w:lvl>
   </w:abstractNum>
-  <w:abstractNum w:abstractNumId="9">
+  <w:abstractNum w:abstractNumId="10">
+    <w:nsid w:val="1DBE4853"/>
+    <w:multiLevelType w:val="hybridMultilevel"/>
+    <w:tmpl w:val="CB0401F8"/>
+    <w:lvl w:ilvl="0" w:tplc="0409000F">
+      <w:start w:val="1"/>
+      <w:numFmt w:val="decimal"/>
+      <w:lvlText w:val="%1."/>
+      <w:lvlJc w:val="left"/>
+      <w:pPr>
+        <w:ind w:left="360" w:hanging="360"/>
+      </w:pPr>
+    </w:lvl>
+    <w:lvl w:ilvl="1" w:tplc="04090019" w:tentative="1">
+      <w:start w:val="1"/>
+      <w:numFmt w:val="lowerLetter"/>
+      <w:lvlText w:val="%2."/>
+      <w:lvlJc w:val="left"/>
+      <w:pPr>
+        <w:ind w:left="1080" w:hanging="360"/>
+      </w:pPr>
+    </w:lvl>
+    <w:lvl w:ilvl="2" w:tplc="0409001B" w:tentative="1">
+      <w:start w:val="1"/>
+      <w:numFmt w:val="lowerRoman"/>
+      <w:lvlText w:val="%3."/>
+      <w:lvlJc w:val="right"/>
+      <w:pPr>
+        <w:ind w:left="1800" w:hanging="180"/>
+      </w:pPr>
+    </w:lvl>
+    <w:lvl w:ilvl="3" w:tplc="0409000F" w:tentative="1">
+      <w:start w:val="1"/>
+      <w:numFmt w:val="decimal"/>
+      <w:lvlText w:val="%4."/>
+      <w:lvlJc w:val="left"/>
+      <w:pPr>
+        <w:ind w:left="2520" w:hanging="360"/>
+      </w:pPr>
+    </w:lvl>
+    <w:lvl w:ilvl="4" w:tplc="04090019" w:tentative="1">
+      <w:start w:val="1"/>
+      <w:numFmt w:val="lowerLetter"/>
+      <w:lvlText w:val="%5."/>
+      <w:lvlJc w:val="left"/>
+      <w:pPr>
+        <w:ind w:left="3240" w:hanging="360"/>
+      </w:pPr>
+    </w:lvl>
+    <w:lvl w:ilvl="5" w:tplc="0409001B" w:tentative="1">
+      <w:start w:val="1"/>
+      <w:numFmt w:val="lowerRoman"/>
+      <w:lvlText w:val="%6."/>
+      <w:lvlJc w:val="right"/>
+      <w:pPr>
+        <w:ind w:left="3960" w:hanging="180"/>
+      </w:pPr>
+    </w:lvl>
+    <w:lvl w:ilvl="6" w:tplc="0409000F" w:tentative="1">
+      <w:start w:val="1"/>
+      <w:numFmt w:val="decimal"/>
+      <w:lvlText w:val="%7."/>
+      <w:lvlJc w:val="left"/>
+      <w:pPr>
+        <w:ind w:left="4680" w:hanging="360"/>
+      </w:pPr>
+    </w:lvl>
+    <w:lvl w:ilvl="7" w:tplc="04090019" w:tentative="1">
+      <w:start w:val="1"/>
+      <w:numFmt w:val="lowerLetter"/>
+      <w:lvlText w:val="%8."/>
+      <w:lvlJc w:val="left"/>
+      <w:pPr>
+        <w:ind w:left="5400" w:hanging="360"/>
+      </w:pPr>
+    </w:lvl>
+    <w:lvl w:ilvl="8" w:tplc="0409001B" w:tentative="1">
+      <w:start w:val="1"/>
+      <w:numFmt w:val="lowerRoman"/>
+      <w:lvlText w:val="%9."/>
+      <w:lvlJc w:val="right"/>
+      <w:pPr>
+        <w:ind w:left="6120" w:hanging="180"/>
+      </w:pPr>
+    </w:lvl>
+  </w:abstractNum>
+  <w:abstractNum w:abstractNumId="11">
     <w:nsid w:val="29A5564B"/>
     <w:multiLevelType w:val="multilevel"/>
     <w:tmpl w:val="729676D2"/>
@@ -26808,7 +26996,7 @@
       <w:lvlJc w:val="left"/>
     </w:lvl>
   </w:abstractNum>
-  <w:abstractNum w:abstractNumId="10">
+  <w:abstractNum w:abstractNumId="12">
     <w:nsid w:val="2D9C6885"/>
     <w:multiLevelType w:val="multilevel"/>
     <w:tmpl w:val="EA2AD2E2"/>
@@ -26867,7 +27055,7 @@
       <w:lvlJc w:val="left"/>
     </w:lvl>
   </w:abstractNum>
-  <w:abstractNum w:abstractNumId="11">
+  <w:abstractNum w:abstractNumId="13">
     <w:nsid w:val="3E2A2135"/>
     <w:multiLevelType w:val="multilevel"/>
     <w:tmpl w:val="3F726258"/>
@@ -26926,7 +27114,7 @@
       <w:lvlJc w:val="left"/>
     </w:lvl>
   </w:abstractNum>
-  <w:abstractNum w:abstractNumId="12">
+  <w:abstractNum w:abstractNumId="14">
     <w:nsid w:val="40D14AF0"/>
     <w:multiLevelType w:val="hybridMultilevel"/>
     <w:tmpl w:val="61F45858"/>
@@ -27012,7 +27200,7 @@
       </w:pPr>
     </w:lvl>
   </w:abstractNum>
-  <w:abstractNum w:abstractNumId="13">
+  <w:abstractNum w:abstractNumId="15">
     <w:nsid w:val="4BC15DDD"/>
     <w:multiLevelType w:val="multilevel"/>
     <w:tmpl w:val="46BE57A8"/>
@@ -27071,7 +27259,7 @@
       <w:lvlJc w:val="left"/>
     </w:lvl>
   </w:abstractNum>
-  <w:abstractNum w:abstractNumId="14">
+  <w:abstractNum w:abstractNumId="16">
     <w:nsid w:val="4CB17694"/>
     <w:multiLevelType w:val="multilevel"/>
     <w:tmpl w:val="96328A6A"/>
@@ -27130,7 +27318,7 @@
       <w:lvlJc w:val="left"/>
     </w:lvl>
   </w:abstractNum>
-  <w:abstractNum w:abstractNumId="15">
+  <w:abstractNum w:abstractNumId="17">
     <w:nsid w:val="51114ECC"/>
     <w:multiLevelType w:val="multilevel"/>
     <w:tmpl w:val="7C30DDFA"/>
@@ -27189,7 +27377,7 @@
       <w:lvlJc w:val="left"/>
     </w:lvl>
   </w:abstractNum>
-  <w:abstractNum w:abstractNumId="16">
+  <w:abstractNum w:abstractNumId="18">
     <w:nsid w:val="5DF43194"/>
     <w:multiLevelType w:val="hybridMultilevel"/>
     <w:tmpl w:val="DD9060F6"/>
@@ -27275,7 +27463,7 @@
       </w:pPr>
     </w:lvl>
   </w:abstractNum>
-  <w:abstractNum w:abstractNumId="17">
+  <w:abstractNum w:abstractNumId="19">
     <w:nsid w:val="60D35CE9"/>
     <w:multiLevelType w:val="hybridMultilevel"/>
     <w:tmpl w:val="50122BEE"/>
@@ -27361,7 +27549,7 @@
       </w:pPr>
     </w:lvl>
   </w:abstractNum>
-  <w:abstractNum w:abstractNumId="18">
+  <w:abstractNum w:abstractNumId="20">
     <w:nsid w:val="65082086"/>
     <w:multiLevelType w:val="multilevel"/>
     <w:tmpl w:val="F0CED902"/>
@@ -27420,7 +27608,7 @@
       <w:lvlJc w:val="left"/>
     </w:lvl>
   </w:abstractNum>
-  <w:abstractNum w:abstractNumId="19">
+  <w:abstractNum w:abstractNumId="21">
     <w:nsid w:val="66A47E09"/>
     <w:multiLevelType w:val="hybridMultilevel"/>
     <w:tmpl w:val="5EB82612"/>
@@ -27506,7 +27694,7 @@
       </w:pPr>
     </w:lvl>
   </w:abstractNum>
-  <w:abstractNum w:abstractNumId="20">
+  <w:abstractNum w:abstractNumId="22">
     <w:nsid w:val="6A811E64"/>
     <w:multiLevelType w:val="multilevel"/>
     <w:tmpl w:val="19867BA2"/>
@@ -27565,7 +27753,7 @@
       <w:lvlJc w:val="left"/>
     </w:lvl>
   </w:abstractNum>
-  <w:abstractNum w:abstractNumId="21">
+  <w:abstractNum w:abstractNumId="23">
     <w:nsid w:val="6B711B71"/>
     <w:multiLevelType w:val="multilevel"/>
     <w:tmpl w:val="CDA27044"/>
@@ -27624,7 +27812,7 @@
       <w:lvlJc w:val="left"/>
     </w:lvl>
   </w:abstractNum>
-  <w:abstractNum w:abstractNumId="22">
+  <w:abstractNum w:abstractNumId="24">
     <w:nsid w:val="6DAC24CB"/>
     <w:multiLevelType w:val="hybridMultilevel"/>
     <w:tmpl w:val="79F8AC10"/>
@@ -27710,7 +27898,7 @@
       </w:pPr>
     </w:lvl>
   </w:abstractNum>
-  <w:abstractNum w:abstractNumId="23">
+  <w:abstractNum w:abstractNumId="25">
     <w:nsid w:val="6ED665F9"/>
     <w:multiLevelType w:val="hybridMultilevel"/>
     <w:tmpl w:val="8C0E5780"/>
@@ -27796,7 +27984,7 @@
       </w:pPr>
     </w:lvl>
   </w:abstractNum>
-  <w:abstractNum w:abstractNumId="24">
+  <w:abstractNum w:abstractNumId="26">
     <w:nsid w:val="72877273"/>
     <w:multiLevelType w:val="hybridMultilevel"/>
     <w:tmpl w:val="CE88C036"/>
@@ -27882,7 +28070,7 @@
       </w:pPr>
     </w:lvl>
   </w:abstractNum>
-  <w:abstractNum w:abstractNumId="25">
+  <w:abstractNum w:abstractNumId="27">
     <w:nsid w:val="7AD17A36"/>
     <w:multiLevelType w:val="hybridMultilevel"/>
     <w:tmpl w:val="83EC6D00"/>
@@ -27969,82 +28157,88 @@
     </w:lvl>
   </w:abstractNum>
   <w:num w:numId="1">
-    <w:abstractNumId w:val="1"/>
+    <w:abstractNumId w:val="2"/>
   </w:num>
   <w:num w:numId="2">
-    <w:abstractNumId w:val="4"/>
+    <w:abstractNumId w:val="5"/>
   </w:num>
   <w:num w:numId="3">
     <w:abstractNumId w:val="0"/>
   </w:num>
   <w:num w:numId="4">
+    <w:abstractNumId w:val="16"/>
+  </w:num>
+  <w:num w:numId="5">
+    <w:abstractNumId w:val="15"/>
+  </w:num>
+  <w:num w:numId="6">
+    <w:abstractNumId w:val="7"/>
+  </w:num>
+  <w:num w:numId="7">
+    <w:abstractNumId w:val="20"/>
+  </w:num>
+  <w:num w:numId="8">
+    <w:abstractNumId w:val="17"/>
+  </w:num>
+  <w:num w:numId="9">
+    <w:abstractNumId w:val="13"/>
+  </w:num>
+  <w:num w:numId="10">
+    <w:abstractNumId w:val="11"/>
+  </w:num>
+  <w:num w:numId="11">
+    <w:abstractNumId w:val="23"/>
+  </w:num>
+  <w:num w:numId="12">
+    <w:abstractNumId w:val="12"/>
+  </w:num>
+  <w:num w:numId="13">
+    <w:abstractNumId w:val="22"/>
+  </w:num>
+  <w:num w:numId="14">
+    <w:abstractNumId w:val="18"/>
+  </w:num>
+  <w:num w:numId="15">
+    <w:abstractNumId w:val="26"/>
+  </w:num>
+  <w:num w:numId="16">
+    <w:abstractNumId w:val="25"/>
+  </w:num>
+  <w:num w:numId="17">
+    <w:abstractNumId w:val="24"/>
+  </w:num>
+  <w:num w:numId="18">
+    <w:abstractNumId w:val="3"/>
+  </w:num>
+  <w:num w:numId="19">
+    <w:abstractNumId w:val="9"/>
+  </w:num>
+  <w:num w:numId="20">
     <w:abstractNumId w:val="14"/>
   </w:num>
-  <w:num w:numId="5">
-    <w:abstractNumId w:val="13"/>
+  <w:num w:numId="21">
+    <w:abstractNumId w:val="27"/>
   </w:num>
-  <w:num w:numId="6">
+  <w:num w:numId="22">
     <w:abstractNumId w:val="6"/>
   </w:num>
-  <w:num w:numId="7">
-    <w:abstractNumId w:val="18"/>
+  <w:num w:numId="23">
+    <w:abstractNumId w:val="19"/>
   </w:num>
-  <w:num w:numId="8">
-    <w:abstractNumId w:val="15"/>
-  </w:num>
-  <w:num w:numId="9">
-    <w:abstractNumId w:val="11"/>
-  </w:num>
-  <w:num w:numId="10">
-    <w:abstractNumId w:val="9"/>
-  </w:num>
-  <w:num w:numId="11">
+  <w:num w:numId="24">
     <w:abstractNumId w:val="21"/>
   </w:num>
-  <w:num w:numId="12">
-    <w:abstractNumId w:val="10"/>
-  </w:num>
-  <w:num w:numId="13">
-    <w:abstractNumId w:val="20"/>
-  </w:num>
-  <w:num w:numId="14">
-    <w:abstractNumId w:val="16"/>
-  </w:num>
-  <w:num w:numId="15">
-    <w:abstractNumId w:val="24"/>
-  </w:num>
-  <w:num w:numId="16">
-    <w:abstractNumId w:val="23"/>
-  </w:num>
-  <w:num w:numId="17">
-    <w:abstractNumId w:val="22"/>
-  </w:num>
-  <w:num w:numId="18">
-    <w:abstractNumId w:val="2"/>
-  </w:num>
-  <w:num w:numId="19">
+  <w:num w:numId="25">
     <w:abstractNumId w:val="8"/>
   </w:num>
-  <w:num w:numId="20">
-    <w:abstractNumId w:val="12"/>
+  <w:num w:numId="26">
+    <w:abstractNumId w:val="4"/>
   </w:num>
-  <w:num w:numId="21">
-    <w:abstractNumId w:val="25"/>
+  <w:num w:numId="27">
+    <w:abstractNumId w:val="1"/>
   </w:num>
-  <w:num w:numId="22">
-    <w:abstractNumId w:val="5"/>
-  </w:num>
-  <w:num w:numId="23">
-    <w:abstractNumId w:val="17"/>
-  </w:num>
-  <w:num w:numId="24">
-    <w:abstractNumId w:val="19"/>
-  </w:num>
-  <w:num w:numId="25">
-    <w:abstractNumId w:val="7"/>
-  </w:num>
-  <w:num w:numId="26">
-    <w:abstractNumId w:val="3"/>
+  <w:num w:numId="28">
+    <w:abstractNumId w:val="10"/>
   </w:num>
 </w:numbering>
 </file>
@@ -28414,7 +28608,6 @@
   <w:style w:type="character" w:default="1" w:styleId="DefaultParagraphFont">
     <w:name w:val="Default Paragraph Font"/>
     <w:uiPriority w:val="1"/>
-    <w:semiHidden/>
     <w:unhideWhenUsed/>
   </w:style>
   <w:style w:type="table" w:default="1" w:styleId="TableNormal">
@@ -29628,7 +29821,7 @@
 </file>
 
 <file path=customXml/itemProps1.xml><?xml version="1.0" encoding="utf-8"?>
-<ds:datastoreItem xmlns:ds="http://schemas.openxmlformats.org/officeDocument/2006/customXml" ds:itemID="{411900E5-AA6E-594D-B187-7361E4F6D4ED}">
+<ds:datastoreItem xmlns:ds="http://schemas.openxmlformats.org/officeDocument/2006/customXml" ds:itemID="{4205B563-58FF-4E47-86F3-84EF29BB6E1B}">
   <ds:schemaRefs>
     <ds:schemaRef ds:uri="http://schemas.openxmlformats.org/officeDocument/2006/bibliography"/>
   </ds:schemaRefs>

</xml_diff>